<commit_message>
new file:   .devcontainer/Dockerfile 	new file:   .devcontainer/devcontainer.json 	modified:   Lateral movement_timeline.docx 	modified:   Lateral_movement_thesis.docx 	modified:   Wk2_to_do.docx 	new file:   docker-elk 	new file:   docs/docker-compose.yml 	new file:   docs/docker_steps.txt 	new file:   lab_Setup_checklist.docx 	modified:   lateral_movement_paper.docx 	new file:   ~WRL0003.tmp 	modified:   .devcontainer/Dockerfile 	modified:   docker-elk (modified content)
</commit_message>
<xml_diff>
--- a/Lateral movement_timeline.docx
+++ b/Lateral movement_timeline.docx
@@ -51,7 +51,6 @@
                 <w14:ligatures w14:val="none"/>
               </w:rPr>
             </w:pPr>
-            <w:proofErr w:type="spellStart"/>
             <w:r>
               <w:rPr>
                 <w:rFonts w:eastAsia="Times New Roman"/>
@@ -64,7 +63,6 @@
               </w:rPr>
               <w:t>Wk</w:t>
             </w:r>
-            <w:proofErr w:type="spellEnd"/>
           </w:p>
         </w:tc>
         <w:tc>
@@ -247,96 +245,24 @@
                 <w:highlight w:val="green"/>
                 <w14:ligatures w14:val="none"/>
               </w:rPr>
-              <w:t xml:space="preserve">• Init </w:t>
-            </w:r>
-            <w:proofErr w:type="spellStart"/>
-            <w:r>
-              <w:rPr>
-                <w:rFonts w:eastAsia="Times New Roman"/>
-                <w:color w:val="auto"/>
-                <w:kern w:val="0"/>
-                <w:szCs w:val="24"/>
+              <w:t xml:space="preserve">• Init Git repo, add </w:t>
+            </w:r>
+            <w:r>
+              <w:rPr>
+                <w:rFonts w:ascii="Courier New" w:eastAsia="Times New Roman" w:hAnsi="Courier New" w:cs="Courier New"/>
+                <w:color w:val="auto"/>
+                <w:kern w:val="0"/>
+                <w:sz w:val="20"/>
+                <w:szCs w:val="20"/>
                 <w:highlight w:val="green"/>
                 <w14:ligatures w14:val="none"/>
               </w:rPr>
-              <w:t>Git</w:t>
-            </w:r>
-            <w:proofErr w:type="spellEnd"/>
-            <w:r>
-              <w:rPr>
-                <w:rFonts w:eastAsia="Times New Roman"/>
-                <w:color w:val="auto"/>
-                <w:kern w:val="0"/>
-                <w:szCs w:val="24"/>
-                <w:highlight w:val="green"/>
-                <w14:ligatures w14:val="none"/>
-              </w:rPr>
-              <w:t xml:space="preserve"> repo, </w:t>
-            </w:r>
-            <w:proofErr w:type="gramStart"/>
-            <w:r>
-              <w:rPr>
-                <w:rFonts w:eastAsia="Times New Roman"/>
-                <w:color w:val="auto"/>
-                <w:kern w:val="0"/>
-                <w:szCs w:val="24"/>
-                <w:highlight w:val="green"/>
-                <w14:ligatures w14:val="none"/>
-              </w:rPr>
-              <w:t xml:space="preserve">add </w:t>
-            </w:r>
-            <w:r>
-              <w:rPr>
-                <w:rFonts w:ascii="Courier New" w:eastAsia="Times New Roman" w:hAnsi="Courier New" w:cs="Courier New"/>
-                <w:color w:val="auto"/>
-                <w:kern w:val="0"/>
-                <w:sz w:val="20"/>
-                <w:szCs w:val="20"/>
-                <w:highlight w:val="green"/>
-                <w14:ligatures w14:val="none"/>
-              </w:rPr>
-              <w:t>.</w:t>
-            </w:r>
-            <w:proofErr w:type="spellStart"/>
-            <w:r>
-              <w:rPr>
-                <w:rFonts w:ascii="Courier New" w:eastAsia="Times New Roman" w:hAnsi="Courier New" w:cs="Courier New"/>
-                <w:color w:val="auto"/>
-                <w:kern w:val="0"/>
-                <w:sz w:val="20"/>
-                <w:szCs w:val="20"/>
-                <w:highlight w:val="green"/>
-                <w14:ligatures w14:val="none"/>
-              </w:rPr>
-              <w:t>gitignore</w:t>
-            </w:r>
-            <w:proofErr w:type="spellEnd"/>
-            <w:proofErr w:type="gramEnd"/>
-          </w:p>
-          <w:p>
-            <w:pPr>
-              <w:spacing w:after="0" w:line="240" w:lineRule="auto"/>
-              <w:rPr>
-                <w:rFonts w:eastAsia="Times New Roman"/>
-                <w:color w:val="auto"/>
-                <w:kern w:val="0"/>
-                <w:szCs w:val="24"/>
-                <w:highlight w:val="green"/>
-                <w14:ligatures w14:val="none"/>
-              </w:rPr>
-            </w:pPr>
-            <w:r>
-              <w:rPr>
-                <w:rFonts w:eastAsia="Times New Roman"/>
-                <w:color w:val="auto"/>
-                <w:kern w:val="0"/>
-                <w:szCs w:val="24"/>
-                <w:highlight w:val="green"/>
-                <w14:ligatures w14:val="none"/>
-              </w:rPr>
-              <w:t xml:space="preserve">• </w:t>
-            </w:r>
-            <w:r>
+              <w:t>.gitignore</w:t>
+            </w:r>
+          </w:p>
+          <w:p>
+            <w:pPr>
+              <w:spacing w:after="0" w:line="240" w:lineRule="auto"/>
               <w:rPr>
                 <w:rFonts w:eastAsia="Times New Roman"/>
                 <w:i/>
@@ -347,9 +273,69 @@
                 <w:highlight w:val="green"/>
                 <w14:ligatures w14:val="none"/>
               </w:rPr>
+            </w:pPr>
+            <w:r>
+              <w:rPr>
+                <w:rFonts w:eastAsia="Times New Roman"/>
+                <w:color w:val="auto"/>
+                <w:kern w:val="0"/>
+                <w:szCs w:val="24"/>
+                <w:highlight w:val="green"/>
+                <w14:ligatures w14:val="none"/>
+              </w:rPr>
+              <w:t xml:space="preserve">• </w:t>
+            </w:r>
+            <w:r>
+              <w:rPr>
+                <w:rFonts w:eastAsia="Times New Roman"/>
+                <w:i/>
+                <w:iCs/>
+                <w:color w:val="auto"/>
+                <w:kern w:val="0"/>
+                <w:szCs w:val="24"/>
+                <w:highlight w:val="green"/>
+                <w14:ligatures w14:val="none"/>
+              </w:rPr>
               <w:t>SICP 1.1-1.14</w:t>
             </w:r>
           </w:p>
+          <w:p>
+            <w:pPr>
+              <w:spacing w:after="0" w:line="240" w:lineRule="auto"/>
+              <w:rPr>
+                <w:rFonts w:eastAsia="Times New Roman"/>
+                <w:color w:val="auto"/>
+                <w:kern w:val="0"/>
+                <w:szCs w:val="24"/>
+                <w:highlight w:val="green"/>
+                <w14:ligatures w14:val="none"/>
+              </w:rPr>
+            </w:pPr>
+            <w:r>
+              <w:t xml:space="preserve">• </w:t>
+            </w:r>
+            <w:r>
+              <w:rPr>
+                <w:rStyle w:val="Strong"/>
+              </w:rPr>
+              <w:t>Add VS Code Dev-Container (</w:t>
+            </w:r>
+            <w:r>
+              <w:rPr>
+                <w:rStyle w:val="HTMLCode"/>
+                <w:rFonts w:eastAsiaTheme="minorHAnsi"/>
+                <w:b/>
+                <w:bCs/>
+              </w:rPr>
+              <w:t>.devcontainer.json</w:t>
+            </w:r>
+            <w:r>
+              <w:rPr>
+                <w:rStyle w:val="Strong"/>
+              </w:rPr>
+              <w:t>)</w:t>
+            </w:r>
+          </w:p>
         </w:tc>
         <w:tc>
           <w:tcPr>
@@ -457,14 +443,14 @@
             <w:pPr>
               <w:spacing w:after="0" w:line="240" w:lineRule="auto"/>
               <w:rPr>
-                <w:rFonts w:eastAsia="Times New Roman"/>
-                <w:color w:val="auto"/>
-                <w:kern w:val="0"/>
-                <w:szCs w:val="24"/>
-                <w14:ligatures w14:val="none"/>
-              </w:rPr>
-            </w:pPr>
-            <w:proofErr w:type="spellStart"/>
+                <w:rFonts w:ascii="Courier New" w:eastAsia="Times New Roman" w:hAnsi="Courier New" w:cs="Courier New"/>
+                <w:color w:val="auto"/>
+                <w:kern w:val="0"/>
+                <w:sz w:val="20"/>
+                <w:szCs w:val="20"/>
+                <w14:ligatures w14:val="none"/>
+              </w:rPr>
+            </w:pPr>
             <w:r>
               <w:rPr>
                 <w:rFonts w:ascii="Courier New" w:eastAsia="Times New Roman" w:hAnsi="Courier New" w:cs="Courier New"/>
@@ -475,20 +461,22 @@
                 <w:highlight w:val="green"/>
                 <w14:ligatures w14:val="none"/>
               </w:rPr>
-              <w:t>sicp</w:t>
-            </w:r>
-            <w:proofErr w:type="spellEnd"/>
-            <w:r>
-              <w:rPr>
-                <w:rFonts w:ascii="Courier New" w:eastAsia="Times New Roman" w:hAnsi="Courier New" w:cs="Courier New"/>
-                <w:color w:val="auto"/>
-                <w:kern w:val="0"/>
-                <w:sz w:val="20"/>
-                <w:szCs w:val="20"/>
-                <w:highlight w:val="green"/>
-                <w14:ligatures w14:val="none"/>
-              </w:rPr>
-              <w:t>/ch1_partA.scm</w:t>
+              <w:t>sicp/ch1_partA.scm</w:t>
+            </w:r>
+          </w:p>
+          <w:p>
+            <w:pPr>
+              <w:spacing w:after="0" w:line="240" w:lineRule="auto"/>
+              <w:rPr>
+                <w:rFonts w:eastAsia="Times New Roman"/>
+                <w:color w:val="auto"/>
+                <w:kern w:val="0"/>
+                <w:szCs w:val="24"/>
+                <w14:ligatures w14:val="none"/>
+              </w:rPr>
+            </w:pPr>
+            <w:r>
+              <w:t>.devcontainer.json,</w:t>
             </w:r>
           </w:p>
         </w:tc>
@@ -682,25 +670,6 @@
               <w:spacing w:after="0" w:line="240" w:lineRule="auto"/>
               <w:rPr>
                 <w:rFonts w:eastAsia="Times New Roman"/>
-                <w:color w:val="auto"/>
-                <w:kern w:val="0"/>
-                <w:szCs w:val="24"/>
-                <w14:ligatures w14:val="none"/>
-              </w:rPr>
-            </w:pPr>
-            <w:r>
-              <w:rPr>
-                <w:rFonts w:eastAsia="Times New Roman"/>
-                <w:color w:val="auto"/>
-                <w:kern w:val="0"/>
-                <w:szCs w:val="24"/>
-                <w14:ligatures w14:val="none"/>
-              </w:rPr>
-              <w:t xml:space="preserve">• </w:t>
-            </w:r>
-            <w:r>
-              <w:rPr>
-                <w:rFonts w:eastAsia="Times New Roman"/>
                 <w:i/>
                 <w:iCs/>
                 <w:color w:val="auto"/>
@@ -708,9 +677,91 @@
                 <w:szCs w:val="24"/>
                 <w14:ligatures w14:val="none"/>
               </w:rPr>
+            </w:pPr>
+            <w:r>
+              <w:rPr>
+                <w:rFonts w:eastAsia="Times New Roman"/>
+                <w:color w:val="auto"/>
+                <w:kern w:val="0"/>
+                <w:szCs w:val="24"/>
+                <w14:ligatures w14:val="none"/>
+              </w:rPr>
+              <w:t xml:space="preserve">• </w:t>
+            </w:r>
+            <w:r>
+              <w:rPr>
+                <w:rFonts w:eastAsia="Times New Roman"/>
+                <w:i/>
+                <w:iCs/>
+                <w:color w:val="auto"/>
+                <w:kern w:val="0"/>
+                <w:szCs w:val="24"/>
+                <w14:ligatures w14:val="none"/>
+              </w:rPr>
               <w:t>SICP 1.15-1.29</w:t>
             </w:r>
           </w:p>
+          <w:p>
+            <w:pPr>
+              <w:spacing w:after="0" w:line="240" w:lineRule="auto"/>
+              <w:rPr>
+                <w:rFonts w:eastAsia="Times New Roman"/>
+                <w:color w:val="auto"/>
+                <w:kern w:val="0"/>
+                <w:szCs w:val="24"/>
+                <w14:ligatures w14:val="none"/>
+              </w:rPr>
+            </w:pPr>
+            <w:r>
+              <w:t xml:space="preserve">• </w:t>
+            </w:r>
+            <w:r>
+              <w:rPr>
+                <w:rStyle w:val="Strong"/>
+              </w:rPr>
+              <w:t xml:space="preserve">Promote </w:t>
+            </w:r>
+            <w:r>
+              <w:rPr>
+                <w:rStyle w:val="HTMLCode"/>
+                <w:rFonts w:eastAsiaTheme="minorHAnsi"/>
+                <w:b/>
+                <w:bCs/>
+              </w:rPr>
+              <w:t>dc-srv01</w:t>
+            </w:r>
+            <w:r>
+              <w:rPr>
+                <w:rStyle w:val="Strong"/>
+              </w:rPr>
+              <w:t xml:space="preserve"> to Domain Controller (</w:t>
+            </w:r>
+            <w:r>
+              <w:rPr>
+                <w:rStyle w:val="HTMLCode"/>
+                <w:rFonts w:eastAsiaTheme="minorHAnsi"/>
+                <w:b/>
+                <w:bCs/>
+              </w:rPr>
+              <w:t>corp.local</w:t>
+            </w:r>
+            <w:r>
+              <w:rPr>
+                <w:rStyle w:val="Strong"/>
+              </w:rPr>
+              <w:t>)</w:t>
+            </w:r>
+            <w:r>
+              <w:br/>
+              <w:t xml:space="preserve">• </w:t>
+            </w:r>
+            <w:r>
+              <w:rPr>
+                <w:rStyle w:val="Strong"/>
+              </w:rPr>
+              <w:t>Create Ansible / DSC “infra-as-code” repo</w:t>
+            </w:r>
+          </w:p>
         </w:tc>
         <w:tc>
           <w:tcPr>
@@ -722,10 +773,11 @@
             <w:pPr>
               <w:spacing w:after="0" w:line="240" w:lineRule="auto"/>
               <w:rPr>
-                <w:rFonts w:eastAsia="Times New Roman"/>
-                <w:color w:val="auto"/>
-                <w:kern w:val="0"/>
-                <w:szCs w:val="24"/>
+                <w:rFonts w:ascii="Courier New" w:eastAsia="Times New Roman" w:hAnsi="Courier New" w:cs="Courier New"/>
+                <w:color w:val="auto"/>
+                <w:kern w:val="0"/>
+                <w:sz w:val="20"/>
+                <w:szCs w:val="20"/>
                 <w14:ligatures w14:val="none"/>
               </w:rPr>
             </w:pPr>
@@ -792,45 +844,8 @@
                 <w:szCs w:val="20"/>
                 <w14:ligatures w14:val="none"/>
               </w:rPr>
-              <w:t>.</w:t>
-            </w:r>
-            <w:proofErr w:type="spellStart"/>
-            <w:r>
-              <w:rPr>
-                <w:rFonts w:ascii="Courier New" w:eastAsia="Times New Roman" w:hAnsi="Courier New" w:cs="Courier New"/>
-                <w:color w:val="auto"/>
-                <w:kern w:val="0"/>
-                <w:sz w:val="20"/>
-                <w:szCs w:val="20"/>
-                <w14:ligatures w14:val="none"/>
-              </w:rPr>
-              <w:t>github</w:t>
-            </w:r>
-            <w:proofErr w:type="spellEnd"/>
-            <w:r>
-              <w:rPr>
-                <w:rFonts w:ascii="Courier New" w:eastAsia="Times New Roman" w:hAnsi="Courier New" w:cs="Courier New"/>
-                <w:color w:val="auto"/>
-                <w:kern w:val="0"/>
-                <w:sz w:val="20"/>
-                <w:szCs w:val="20"/>
-                <w14:ligatures w14:val="none"/>
-              </w:rPr>
-              <w:t>/workflows/</w:t>
-            </w:r>
-            <w:proofErr w:type="spellStart"/>
-            <w:r>
-              <w:rPr>
-                <w:rFonts w:ascii="Courier New" w:eastAsia="Times New Roman" w:hAnsi="Courier New" w:cs="Courier New"/>
-                <w:color w:val="auto"/>
-                <w:kern w:val="0"/>
-                <w:sz w:val="20"/>
-                <w:szCs w:val="20"/>
-                <w14:ligatures w14:val="none"/>
-              </w:rPr>
-              <w:t>ci.yml</w:t>
-            </w:r>
-            <w:proofErr w:type="spellEnd"/>
+              <w:t>.github/workflows/ci.yml</w:t>
+            </w:r>
             <w:r>
               <w:rPr>
                 <w:rFonts w:eastAsia="Times New Roman"/>
@@ -841,29 +856,31 @@
               </w:rPr>
               <w:t xml:space="preserve">, </w:t>
             </w:r>
-            <w:proofErr w:type="spellStart"/>
-            <w:r>
-              <w:rPr>
-                <w:rFonts w:ascii="Courier New" w:eastAsia="Times New Roman" w:hAnsi="Courier New" w:cs="Courier New"/>
-                <w:color w:val="auto"/>
-                <w:kern w:val="0"/>
-                <w:sz w:val="20"/>
-                <w:szCs w:val="20"/>
-                <w14:ligatures w14:val="none"/>
-              </w:rPr>
-              <w:t>sicp</w:t>
-            </w:r>
-            <w:proofErr w:type="spellEnd"/>
-            <w:r>
-              <w:rPr>
-                <w:rFonts w:ascii="Courier New" w:eastAsia="Times New Roman" w:hAnsi="Courier New" w:cs="Courier New"/>
-                <w:color w:val="auto"/>
-                <w:kern w:val="0"/>
-                <w:sz w:val="20"/>
-                <w:szCs w:val="20"/>
-                <w14:ligatures w14:val="none"/>
-              </w:rPr>
-              <w:t>/ch1_partB.scm</w:t>
+            <w:r>
+              <w:rPr>
+                <w:rFonts w:ascii="Courier New" w:eastAsia="Times New Roman" w:hAnsi="Courier New" w:cs="Courier New"/>
+                <w:color w:val="auto"/>
+                <w:kern w:val="0"/>
+                <w:sz w:val="20"/>
+                <w:szCs w:val="20"/>
+                <w14:ligatures w14:val="none"/>
+              </w:rPr>
+              <w:t>sicp/ch1_partB.scm</w:t>
+            </w:r>
+          </w:p>
+          <w:p>
+            <w:pPr>
+              <w:spacing w:after="0" w:line="240" w:lineRule="auto"/>
+              <w:rPr>
+                <w:rFonts w:eastAsia="Times New Roman"/>
+                <w:color w:val="auto"/>
+                <w:kern w:val="0"/>
+                <w:szCs w:val="24"/>
+                <w14:ligatures w14:val="none"/>
+              </w:rPr>
+            </w:pPr>
+            <w:r>
+              <w:t>infra/ansible/, snapshot_ad-gold,</w:t>
             </w:r>
           </w:p>
         </w:tc>
@@ -949,20 +966,160 @@
                 <w:szCs w:val="24"/>
                 <w14:ligatures w14:val="none"/>
               </w:rPr>
-              <w:t xml:space="preserve">• Create Python 3.12 </w:t>
-            </w:r>
-            <w:proofErr w:type="spellStart"/>
-            <w:r>
-              <w:rPr>
-                <w:rFonts w:eastAsia="Times New Roman"/>
-                <w:color w:val="auto"/>
-                <w:kern w:val="0"/>
-                <w:szCs w:val="24"/>
-                <w14:ligatures w14:val="none"/>
-              </w:rPr>
-              <w:t>venv</w:t>
-            </w:r>
-            <w:proofErr w:type="spellEnd"/>
+              <w:t xml:space="preserve">• Create Python 3.12 venv, </w:t>
+            </w:r>
+            <w:r>
+              <w:rPr>
+                <w:rFonts w:ascii="Courier New" w:eastAsia="Times New Roman" w:hAnsi="Courier New" w:cs="Courier New"/>
+                <w:color w:val="auto"/>
+                <w:kern w:val="0"/>
+                <w:sz w:val="20"/>
+                <w:szCs w:val="20"/>
+                <w14:ligatures w14:val="none"/>
+              </w:rPr>
+              <w:t>requirements.txt</w:t>
+            </w:r>
+          </w:p>
+          <w:p>
+            <w:pPr>
+              <w:spacing w:after="0" w:line="240" w:lineRule="auto"/>
+              <w:rPr>
+                <w:rFonts w:eastAsia="Times New Roman"/>
+                <w:color w:val="auto"/>
+                <w:kern w:val="0"/>
+                <w:szCs w:val="24"/>
+                <w14:ligatures w14:val="none"/>
+              </w:rPr>
+            </w:pPr>
+            <w:r>
+              <w:rPr>
+                <w:rFonts w:eastAsia="Times New Roman"/>
+                <w:color w:val="auto"/>
+                <w:kern w:val="0"/>
+                <w:szCs w:val="24"/>
+                <w14:ligatures w14:val="none"/>
+              </w:rPr>
+              <w:t>• Capture 5-min benign trace</w:t>
+            </w:r>
+          </w:p>
+          <w:p>
+            <w:pPr>
+              <w:spacing w:after="0" w:line="240" w:lineRule="auto"/>
+              <w:rPr>
+                <w:rFonts w:eastAsia="Times New Roman"/>
+                <w:color w:val="auto"/>
+                <w:kern w:val="0"/>
+                <w:szCs w:val="24"/>
+                <w14:ligatures w14:val="none"/>
+              </w:rPr>
+            </w:pPr>
+            <w:r>
+              <w:rPr>
+                <w:rFonts w:eastAsia="Times New Roman"/>
+                <w:color w:val="auto"/>
+                <w:kern w:val="0"/>
+                <w:szCs w:val="24"/>
+                <w14:ligatures w14:val="none"/>
+              </w:rPr>
+              <w:t>• Blog note: “SICP §1 vs Python list-comps”</w:t>
+            </w:r>
+          </w:p>
+          <w:p>
+            <w:pPr>
+              <w:spacing w:after="0" w:line="240" w:lineRule="auto"/>
+              <w:rPr>
+                <w:rFonts w:eastAsia="Times New Roman"/>
+                <w:color w:val="auto"/>
+                <w:kern w:val="0"/>
+                <w:szCs w:val="24"/>
+                <w14:ligatures w14:val="none"/>
+              </w:rPr>
+            </w:pPr>
+            <w:r>
+              <w:rPr>
+                <w:rFonts w:eastAsia="Times New Roman"/>
+                <w:color w:val="auto"/>
+                <w:kern w:val="0"/>
+                <w:szCs w:val="24"/>
+                <w14:ligatures w14:val="none"/>
+              </w:rPr>
+              <w:t xml:space="preserve"> Docker guides</w:t>
+            </w:r>
+          </w:p>
+          <w:p>
+            <w:pPr>
+              <w:spacing w:after="0" w:line="240" w:lineRule="auto"/>
+              <w:rPr>
+                <w:rFonts w:eastAsia="Times New Roman"/>
+                <w:color w:val="auto"/>
+                <w:kern w:val="0"/>
+                <w:szCs w:val="24"/>
+                <w14:ligatures w14:val="none"/>
+              </w:rPr>
+            </w:pPr>
+            <w:r>
+              <w:t xml:space="preserve">• </w:t>
+            </w:r>
+            <w:r>
+              <w:rPr>
+                <w:rStyle w:val="Strong"/>
+              </w:rPr>
+              <w:t>Add Windows Event Forwarding (WEF) collector</w:t>
+            </w:r>
+            <w:r>
+              <w:t xml:space="preserve"> and subscriptions</w:t>
+            </w:r>
+          </w:p>
+        </w:tc>
+        <w:tc>
+          <w:tcPr>
+            <w:tcW w:w="4510" w:type="dxa"/>
+            <w:vAlign w:val="center"/>
+            <w:hideMark/>
+          </w:tcPr>
+          <w:p>
+            <w:pPr>
+              <w:spacing w:after="0" w:line="240" w:lineRule="auto"/>
+              <w:rPr>
+                <w:rFonts w:eastAsia="Times New Roman"/>
+                <w:color w:val="auto"/>
+                <w:kern w:val="0"/>
+                <w:szCs w:val="24"/>
+                <w14:ligatures w14:val="none"/>
+              </w:rPr>
+            </w:pPr>
+            <w:r>
+              <w:rPr>
+                <w:rFonts w:ascii="Courier New" w:eastAsia="Times New Roman" w:hAnsi="Courier New" w:cs="Courier New"/>
+                <w:color w:val="auto"/>
+                <w:kern w:val="0"/>
+                <w:sz w:val="20"/>
+                <w:szCs w:val="20"/>
+                <w14:ligatures w14:val="none"/>
+              </w:rPr>
+              <w:t>elk.yml</w:t>
+            </w:r>
+            <w:r>
+              <w:rPr>
+                <w:rFonts w:eastAsia="Times New Roman"/>
+                <w:color w:val="auto"/>
+                <w:kern w:val="0"/>
+                <w:szCs w:val="24"/>
+                <w14:ligatures w14:val="none"/>
+              </w:rPr>
+              <w:t xml:space="preserve">, sample </w:t>
+            </w:r>
+            <w:r>
+              <w:rPr>
+                <w:rFonts w:ascii="Courier New" w:eastAsia="Times New Roman" w:hAnsi="Courier New" w:cs="Courier New"/>
+                <w:color w:val="auto"/>
+                <w:kern w:val="0"/>
+                <w:sz w:val="20"/>
+                <w:szCs w:val="20"/>
+                <w14:ligatures w14:val="none"/>
+              </w:rPr>
+              <w:t>Sysmon.evtx</w:t>
+            </w:r>
             <w:r>
               <w:rPr>
                 <w:rFonts w:eastAsia="Times New Roman"/>
@@ -984,126 +1141,6 @@
               </w:rPr>
               <w:t>requirements.txt</w:t>
             </w:r>
-          </w:p>
-          <w:p>
-            <w:pPr>
-              <w:spacing w:after="0" w:line="240" w:lineRule="auto"/>
-              <w:rPr>
-                <w:rFonts w:eastAsia="Times New Roman"/>
-                <w:color w:val="auto"/>
-                <w:kern w:val="0"/>
-                <w:szCs w:val="24"/>
-                <w14:ligatures w14:val="none"/>
-              </w:rPr>
-            </w:pPr>
-            <w:r>
-              <w:rPr>
-                <w:rFonts w:eastAsia="Times New Roman"/>
-                <w:color w:val="auto"/>
-                <w:kern w:val="0"/>
-                <w:szCs w:val="24"/>
-                <w14:ligatures w14:val="none"/>
-              </w:rPr>
-              <w:t>• Capture 5-min benign trace</w:t>
-            </w:r>
-          </w:p>
-          <w:p>
-            <w:pPr>
-              <w:spacing w:after="0" w:line="240" w:lineRule="auto"/>
-              <w:rPr>
-                <w:rFonts w:eastAsia="Times New Roman"/>
-                <w:color w:val="auto"/>
-                <w:kern w:val="0"/>
-                <w:szCs w:val="24"/>
-                <w14:ligatures w14:val="none"/>
-              </w:rPr>
-            </w:pPr>
-            <w:r>
-              <w:rPr>
-                <w:rFonts w:eastAsia="Times New Roman"/>
-                <w:color w:val="auto"/>
-                <w:kern w:val="0"/>
-                <w:szCs w:val="24"/>
-                <w14:ligatures w14:val="none"/>
-              </w:rPr>
-              <w:t>• Blog note: “SICP §1 vs Python list-comps”</w:t>
-            </w:r>
-          </w:p>
-        </w:tc>
-        <w:tc>
-          <w:tcPr>
-            <w:tcW w:w="4510" w:type="dxa"/>
-            <w:vAlign w:val="center"/>
-            <w:hideMark/>
-          </w:tcPr>
-          <w:p>
-            <w:pPr>
-              <w:spacing w:after="0" w:line="240" w:lineRule="auto"/>
-              <w:rPr>
-                <w:rFonts w:eastAsia="Times New Roman"/>
-                <w:color w:val="auto"/>
-                <w:kern w:val="0"/>
-                <w:szCs w:val="24"/>
-                <w14:ligatures w14:val="none"/>
-              </w:rPr>
-            </w:pPr>
-            <w:proofErr w:type="spellStart"/>
-            <w:r>
-              <w:rPr>
-                <w:rFonts w:ascii="Courier New" w:eastAsia="Times New Roman" w:hAnsi="Courier New" w:cs="Courier New"/>
-                <w:color w:val="auto"/>
-                <w:kern w:val="0"/>
-                <w:sz w:val="20"/>
-                <w:szCs w:val="20"/>
-                <w14:ligatures w14:val="none"/>
-              </w:rPr>
-              <w:t>elk.yml</w:t>
-            </w:r>
-            <w:proofErr w:type="spellEnd"/>
-            <w:r>
-              <w:rPr>
-                <w:rFonts w:eastAsia="Times New Roman"/>
-                <w:color w:val="auto"/>
-                <w:kern w:val="0"/>
-                <w:szCs w:val="24"/>
-                <w14:ligatures w14:val="none"/>
-              </w:rPr>
-              <w:t xml:space="preserve">, sample </w:t>
-            </w:r>
-            <w:proofErr w:type="spellStart"/>
-            <w:r>
-              <w:rPr>
-                <w:rFonts w:ascii="Courier New" w:eastAsia="Times New Roman" w:hAnsi="Courier New" w:cs="Courier New"/>
-                <w:color w:val="auto"/>
-                <w:kern w:val="0"/>
-                <w:sz w:val="20"/>
-                <w:szCs w:val="20"/>
-                <w14:ligatures w14:val="none"/>
-              </w:rPr>
-              <w:t>Sysmon.evtx</w:t>
-            </w:r>
-            <w:proofErr w:type="spellEnd"/>
-            <w:r>
-              <w:rPr>
-                <w:rFonts w:eastAsia="Times New Roman"/>
-                <w:color w:val="auto"/>
-                <w:kern w:val="0"/>
-                <w:szCs w:val="24"/>
-                <w14:ligatures w14:val="none"/>
-              </w:rPr>
-              <w:t xml:space="preserve">, </w:t>
-            </w:r>
-            <w:r>
-              <w:rPr>
-                <w:rFonts w:ascii="Courier New" w:eastAsia="Times New Roman" w:hAnsi="Courier New" w:cs="Courier New"/>
-                <w:color w:val="auto"/>
-                <w:kern w:val="0"/>
-                <w:sz w:val="20"/>
-                <w:szCs w:val="20"/>
-                <w14:ligatures w14:val="none"/>
-              </w:rPr>
-              <w:t>requirements.txt</w:t>
-            </w:r>
             <w:r>
               <w:rPr>
                 <w:rFonts w:eastAsia="Times New Roman"/>
@@ -1113,6 +1150,21 @@
                 <w14:ligatures w14:val="none"/>
               </w:rPr>
               <w:t>, blog post link</w:t>
+            </w:r>
+          </w:p>
+          <w:p>
+            <w:pPr>
+              <w:spacing w:after="0" w:line="240" w:lineRule="auto"/>
+              <w:rPr>
+                <w:rFonts w:eastAsia="Times New Roman"/>
+                <w:color w:val="auto"/>
+                <w:kern w:val="0"/>
+                <w:szCs w:val="24"/>
+                <w14:ligatures w14:val="none"/>
+              </w:rPr>
+            </w:pPr>
+            <w:r>
+              <w:t>wef_collector.cfg,</w:t>
             </w:r>
           </w:p>
         </w:tc>
@@ -1161,82 +1213,6 @@
               <w:spacing w:after="0" w:line="240" w:lineRule="auto"/>
               <w:rPr>
                 <w:rFonts w:eastAsia="Times New Roman"/>
-                <w:color w:val="auto"/>
-                <w:kern w:val="0"/>
-                <w:szCs w:val="24"/>
-                <w14:ligatures w14:val="none"/>
-              </w:rPr>
-            </w:pPr>
-            <w:r>
-              <w:rPr>
-                <w:rFonts w:eastAsia="Times New Roman"/>
-                <w:color w:val="auto"/>
-                <w:kern w:val="0"/>
-                <w:szCs w:val="24"/>
-                <w14:ligatures w14:val="none"/>
-              </w:rPr>
-              <w:t xml:space="preserve">• Write </w:t>
-            </w:r>
-            <w:r>
-              <w:rPr>
-                <w:rFonts w:ascii="Courier New" w:eastAsia="Times New Roman" w:hAnsi="Courier New" w:cs="Courier New"/>
-                <w:color w:val="auto"/>
-                <w:kern w:val="0"/>
-                <w:sz w:val="20"/>
-                <w:szCs w:val="20"/>
-                <w14:ligatures w14:val="none"/>
-              </w:rPr>
-              <w:t>sysmon_parser.py</w:t>
-            </w:r>
-            <w:r>
-              <w:rPr>
-                <w:rFonts w:eastAsia="Times New Roman"/>
-                <w:color w:val="auto"/>
-                <w:kern w:val="0"/>
-                <w:szCs w:val="24"/>
-                <w14:ligatures w14:val="none"/>
-              </w:rPr>
-              <w:t xml:space="preserve">; draft </w:t>
-            </w:r>
-            <w:proofErr w:type="spellStart"/>
-            <w:r>
-              <w:rPr>
-                <w:rFonts w:ascii="Courier New" w:eastAsia="Times New Roman" w:hAnsi="Courier New" w:cs="Courier New"/>
-                <w:color w:val="auto"/>
-                <w:kern w:val="0"/>
-                <w:sz w:val="20"/>
-                <w:szCs w:val="20"/>
-                <w14:ligatures w14:val="none"/>
-              </w:rPr>
-              <w:t>feature_</w:t>
-            </w:r>
-            <w:proofErr w:type="gramStart"/>
-            <w:r>
-              <w:rPr>
-                <w:rFonts w:ascii="Courier New" w:eastAsia="Times New Roman" w:hAnsi="Courier New" w:cs="Courier New"/>
-                <w:color w:val="auto"/>
-                <w:kern w:val="0"/>
-                <w:sz w:val="20"/>
-                <w:szCs w:val="20"/>
-                <w14:ligatures w14:val="none"/>
-              </w:rPr>
-              <w:t>schema.json</w:t>
-            </w:r>
-            <w:proofErr w:type="spellEnd"/>
-            <w:proofErr w:type="gramEnd"/>
-            <w:r>
-              <w:rPr>
-                <w:rFonts w:eastAsia="Times New Roman"/>
-                <w:color w:val="auto"/>
-                <w:kern w:val="0"/>
-                <w:szCs w:val="24"/>
-                <w14:ligatures w14:val="none"/>
-              </w:rPr>
-              <w:t xml:space="preserve">• Init Feast repo + Redis• </w:t>
-            </w:r>
-            <w:r>
-              <w:rPr>
-                <w:rFonts w:eastAsia="Times New Roman"/>
                 <w:i/>
                 <w:iCs/>
                 <w:color w:val="auto"/>
@@ -1244,9 +1220,113 @@
                 <w:szCs w:val="24"/>
                 <w14:ligatures w14:val="none"/>
               </w:rPr>
+            </w:pPr>
+            <w:r>
+              <w:rPr>
+                <w:rFonts w:eastAsia="Times New Roman"/>
+                <w:color w:val="auto"/>
+                <w:kern w:val="0"/>
+                <w:szCs w:val="24"/>
+                <w14:ligatures w14:val="none"/>
+              </w:rPr>
+              <w:t xml:space="preserve">• Write </w:t>
+            </w:r>
+            <w:r>
+              <w:rPr>
+                <w:rFonts w:ascii="Courier New" w:eastAsia="Times New Roman" w:hAnsi="Courier New" w:cs="Courier New"/>
+                <w:color w:val="auto"/>
+                <w:kern w:val="0"/>
+                <w:sz w:val="20"/>
+                <w:szCs w:val="20"/>
+                <w14:ligatures w14:val="none"/>
+              </w:rPr>
+              <w:t>sysmon_parser.py</w:t>
+            </w:r>
+            <w:r>
+              <w:rPr>
+                <w:rFonts w:eastAsia="Times New Roman"/>
+                <w:color w:val="auto"/>
+                <w:kern w:val="0"/>
+                <w:szCs w:val="24"/>
+                <w14:ligatures w14:val="none"/>
+              </w:rPr>
+              <w:t xml:space="preserve">; draft </w:t>
+            </w:r>
+            <w:r>
+              <w:rPr>
+                <w:rFonts w:ascii="Courier New" w:eastAsia="Times New Roman" w:hAnsi="Courier New" w:cs="Courier New"/>
+                <w:color w:val="auto"/>
+                <w:kern w:val="0"/>
+                <w:sz w:val="20"/>
+                <w:szCs w:val="20"/>
+                <w14:ligatures w14:val="none"/>
+              </w:rPr>
+              <w:t>feature_schema.json</w:t>
+            </w:r>
+            <w:r>
+              <w:rPr>
+                <w:rFonts w:eastAsia="Times New Roman"/>
+                <w:color w:val="auto"/>
+                <w:kern w:val="0"/>
+                <w:szCs w:val="24"/>
+                <w14:ligatures w14:val="none"/>
+              </w:rPr>
+              <w:t xml:space="preserve">• Init Feast repo + Redis• </w:t>
+            </w:r>
+            <w:r>
+              <w:rPr>
+                <w:rFonts w:eastAsia="Times New Roman"/>
+                <w:i/>
+                <w:iCs/>
+                <w:color w:val="auto"/>
+                <w:kern w:val="0"/>
+                <w:szCs w:val="24"/>
+                <w14:ligatures w14:val="none"/>
+              </w:rPr>
               <w:t>SICP 2.1-2.20</w:t>
             </w:r>
           </w:p>
+          <w:p>
+            <w:pPr>
+              <w:spacing w:after="0" w:line="240" w:lineRule="auto"/>
+              <w:rPr>
+                <w:rFonts w:eastAsia="Times New Roman"/>
+                <w:color w:val="auto"/>
+                <w:kern w:val="0"/>
+                <w:szCs w:val="24"/>
+                <w14:ligatures w14:val="none"/>
+              </w:rPr>
+            </w:pPr>
+            <w:r>
+              <w:t xml:space="preserve">• </w:t>
+            </w:r>
+            <w:r>
+              <w:rPr>
+                <w:rStyle w:val="Strong"/>
+              </w:rPr>
+              <w:t>Init DVC / lakeFS for raw + parquet data</w:t>
+            </w:r>
+            <w:r>
+              <w:br/>
+              <w:t xml:space="preserve">• </w:t>
+            </w:r>
+            <w:r>
+              <w:rPr>
+                <w:rStyle w:val="Strong"/>
+              </w:rPr>
+              <w:t>Early ethics / data-protection checklist</w:t>
+            </w:r>
+            <w:r>
+              <w:br/>
+              <w:t xml:space="preserve">• </w:t>
+            </w:r>
+            <w:r>
+              <w:rPr>
+                <w:rStyle w:val="Strong"/>
+              </w:rPr>
+              <w:t>pytest suite for parser &amp; Feast transforms</w:t>
+            </w:r>
+          </w:p>
         </w:tc>
         <w:tc>
           <w:tcPr>
@@ -1275,63 +1355,22 @@
               </w:rPr>
               <w:t xml:space="preserve">parser script, schema file, </w:t>
             </w:r>
-            <w:proofErr w:type="spellStart"/>
-            <w:r>
-              <w:rPr>
-                <w:rFonts w:ascii="Courier New" w:eastAsia="Times New Roman" w:hAnsi="Courier New" w:cs="Courier New"/>
-                <w:color w:val="auto"/>
-                <w:kern w:val="0"/>
-                <w:sz w:val="20"/>
-                <w:szCs w:val="20"/>
-                <w14:ligatures w14:val="none"/>
-              </w:rPr>
-              <w:t>feature_repo</w:t>
-            </w:r>
-            <w:proofErr w:type="spellEnd"/>
-            <w:r>
-              <w:rPr>
-                <w:rFonts w:ascii="Courier New" w:eastAsia="Times New Roman" w:hAnsi="Courier New" w:cs="Courier New"/>
-                <w:color w:val="auto"/>
-                <w:kern w:val="0"/>
-                <w:sz w:val="20"/>
-                <w:szCs w:val="20"/>
-                <w14:ligatures w14:val="none"/>
-              </w:rPr>
-              <w:t>/</w:t>
-            </w:r>
-            <w:r>
-              <w:rPr>
-                <w:rFonts w:eastAsia="Times New Roman"/>
-                <w:color w:val="auto"/>
-                <w:kern w:val="0"/>
-                <w:szCs w:val="24"/>
-                <w14:ligatures w14:val="none"/>
-              </w:rPr>
-              <w:t xml:space="preserve">, </w:t>
-            </w:r>
-            <w:proofErr w:type="spellStart"/>
-            <w:r>
-              <w:rPr>
-                <w:rFonts w:ascii="Courier New" w:eastAsia="Times New Roman" w:hAnsi="Courier New" w:cs="Courier New"/>
-                <w:color w:val="auto"/>
-                <w:kern w:val="0"/>
-                <w:sz w:val="20"/>
-                <w:szCs w:val="20"/>
-                <w14:ligatures w14:val="none"/>
-              </w:rPr>
-              <w:t>sicp</w:t>
-            </w:r>
-            <w:proofErr w:type="spellEnd"/>
-            <w:r>
-              <w:rPr>
-                <w:rFonts w:ascii="Courier New" w:eastAsia="Times New Roman" w:hAnsi="Courier New" w:cs="Courier New"/>
-                <w:color w:val="auto"/>
-                <w:kern w:val="0"/>
-                <w:sz w:val="20"/>
-                <w:szCs w:val="20"/>
-                <w14:ligatures w14:val="none"/>
-              </w:rPr>
-              <w:t>/ch2_partA.scm</w:t>
+            <w:r>
+              <w:t>feature_repo/, .dvc/ config, ethics_form.pdf, tests/test_parser.py,</w:t>
+            </w:r>
+            <w:r>
+              <w:t xml:space="preserve"> </w:t>
+            </w:r>
+            <w:r>
+              <w:rPr>
+                <w:rFonts w:ascii="Courier New" w:eastAsia="Times New Roman" w:hAnsi="Courier New" w:cs="Courier New"/>
+                <w:color w:val="auto"/>
+                <w:kern w:val="0"/>
+                <w:sz w:val="20"/>
+                <w:szCs w:val="20"/>
+                <w14:ligatures w14:val="none"/>
+              </w:rPr>
+              <w:t>sicp/ch2_partA.scm</w:t>
             </w:r>
           </w:p>
         </w:tc>
@@ -1380,47 +1419,6 @@
               <w:spacing w:after="0" w:line="240" w:lineRule="auto"/>
               <w:rPr>
                 <w:rFonts w:eastAsia="Times New Roman"/>
-                <w:color w:val="auto"/>
-                <w:kern w:val="0"/>
-                <w:szCs w:val="24"/>
-                <w14:ligatures w14:val="none"/>
-              </w:rPr>
-            </w:pPr>
-            <w:r>
-              <w:rPr>
-                <w:rFonts w:eastAsia="Times New Roman"/>
-                <w:color w:val="auto"/>
-                <w:kern w:val="0"/>
-                <w:szCs w:val="24"/>
-                <w14:ligatures w14:val="none"/>
-              </w:rPr>
-              <w:t xml:space="preserve">• Export first Parquet stream (≥10 </w:t>
-            </w:r>
-            <w:proofErr w:type="gramStart"/>
-            <w:r>
-              <w:rPr>
-                <w:rFonts w:eastAsia="Times New Roman"/>
-                <w:color w:val="auto"/>
-                <w:kern w:val="0"/>
-                <w:szCs w:val="24"/>
-                <w14:ligatures w14:val="none"/>
-              </w:rPr>
-              <w:t>MB)•</w:t>
-            </w:r>
-            <w:proofErr w:type="gramEnd"/>
-            <w:r>
-              <w:rPr>
-                <w:rFonts w:eastAsia="Times New Roman"/>
-                <w:color w:val="auto"/>
-                <w:kern w:val="0"/>
-                <w:szCs w:val="24"/>
-                <w14:ligatures w14:val="none"/>
-              </w:rPr>
-              <w:t xml:space="preserve"> Record Pass-the-Hash attack PoC logs• Finish Feast entities• </w:t>
-            </w:r>
-            <w:r>
-              <w:rPr>
-                <w:rFonts w:eastAsia="Times New Roman"/>
                 <w:i/>
                 <w:iCs/>
                 <w:color w:val="auto"/>
@@ -1428,9 +1426,51 @@
                 <w:szCs w:val="24"/>
                 <w14:ligatures w14:val="none"/>
               </w:rPr>
+            </w:pPr>
+            <w:r>
+              <w:rPr>
+                <w:rFonts w:eastAsia="Times New Roman"/>
+                <w:color w:val="auto"/>
+                <w:kern w:val="0"/>
+                <w:szCs w:val="24"/>
+                <w14:ligatures w14:val="none"/>
+              </w:rPr>
+              <w:t xml:space="preserve">• Export first Parquet stream (≥10 MB)• Record Pass-the-Hash attack PoC logs• Finish Feast entities• </w:t>
+            </w:r>
+            <w:r>
+              <w:rPr>
+                <w:rFonts w:eastAsia="Times New Roman"/>
+                <w:i/>
+                <w:iCs/>
+                <w:color w:val="auto"/>
+                <w:kern w:val="0"/>
+                <w:szCs w:val="24"/>
+                <w14:ligatures w14:val="none"/>
+              </w:rPr>
               <w:t>SICP 2.21-2.34</w:t>
             </w:r>
           </w:p>
+          <w:p>
+            <w:pPr>
+              <w:spacing w:after="0" w:line="240" w:lineRule="auto"/>
+              <w:rPr>
+                <w:rFonts w:eastAsia="Times New Roman"/>
+                <w:color w:val="auto"/>
+                <w:kern w:val="0"/>
+                <w:szCs w:val="24"/>
+                <w14:ligatures w14:val="none"/>
+              </w:rPr>
+            </w:pPr>
+            <w:r>
+              <w:t xml:space="preserve">• </w:t>
+            </w:r>
+            <w:r>
+              <w:rPr>
+                <w:rStyle w:val="Strong"/>
+              </w:rPr>
+              <w:t>Run Atomic Red Team pack + record attack traces (Pass-the-Hash etc.)</w:t>
+            </w:r>
+          </w:p>
         </w:tc>
         <w:tc>
           <w:tcPr>
@@ -1442,47 +1482,45 @@
             <w:pPr>
               <w:spacing w:after="0" w:line="240" w:lineRule="auto"/>
               <w:rPr>
-                <w:rFonts w:eastAsia="Times New Roman"/>
-                <w:color w:val="auto"/>
-                <w:kern w:val="0"/>
-                <w:szCs w:val="24"/>
-                <w14:ligatures w14:val="none"/>
-              </w:rPr>
-            </w:pPr>
-            <w:r>
-              <w:rPr>
-                <w:rFonts w:ascii="Courier New" w:eastAsia="Times New Roman" w:hAnsi="Courier New" w:cs="Courier New"/>
-                <w:color w:val="auto"/>
-                <w:kern w:val="0"/>
-                <w:sz w:val="20"/>
-                <w:szCs w:val="20"/>
-                <w14:ligatures w14:val="none"/>
-              </w:rPr>
-              <w:t>/data/raw/attack-</w:t>
-            </w:r>
-            <w:proofErr w:type="spellStart"/>
-            <w:r>
-              <w:rPr>
-                <w:rFonts w:ascii="Courier New" w:eastAsia="Times New Roman" w:hAnsi="Courier New" w:cs="Courier New"/>
-                <w:color w:val="auto"/>
-                <w:kern w:val="0"/>
-                <w:sz w:val="20"/>
-                <w:szCs w:val="20"/>
-                <w14:ligatures w14:val="none"/>
-              </w:rPr>
-              <w:t>poc</w:t>
-            </w:r>
-            <w:proofErr w:type="spellEnd"/>
-            <w:r>
-              <w:rPr>
-                <w:rFonts w:ascii="Courier New" w:eastAsia="Times New Roman" w:hAnsi="Courier New" w:cs="Courier New"/>
-                <w:color w:val="auto"/>
-                <w:kern w:val="0"/>
-                <w:sz w:val="20"/>
-                <w:szCs w:val="20"/>
-                <w14:ligatures w14:val="none"/>
-              </w:rPr>
-              <w:t>/…</w:t>
+                <w:rFonts w:ascii="Courier New" w:eastAsia="Times New Roman" w:hAnsi="Courier New" w:cs="Courier New"/>
+                <w:color w:val="auto"/>
+                <w:kern w:val="0"/>
+                <w:sz w:val="20"/>
+                <w:szCs w:val="20"/>
+                <w14:ligatures w14:val="none"/>
+              </w:rPr>
+            </w:pPr>
+            <w:r>
+              <w:rPr>
+                <w:rFonts w:ascii="Courier New" w:eastAsia="Times New Roman" w:hAnsi="Courier New" w:cs="Courier New"/>
+                <w:color w:val="auto"/>
+                <w:kern w:val="0"/>
+                <w:sz w:val="20"/>
+                <w:szCs w:val="20"/>
+                <w14:ligatures w14:val="none"/>
+              </w:rPr>
+              <w:t>/data/raw/attack-poc/…</w:t>
+            </w:r>
+            <w:r>
+              <w:rPr>
+                <w:rFonts w:eastAsia="Times New Roman"/>
+                <w:color w:val="auto"/>
+                <w:kern w:val="0"/>
+                <w:szCs w:val="24"/>
+                <w14:ligatures w14:val="none"/>
+              </w:rPr>
+              <w:t xml:space="preserve">, sample </w:t>
+            </w:r>
+            <w:r>
+              <w:rPr>
+                <w:rFonts w:ascii="Courier New" w:eastAsia="Times New Roman" w:hAnsi="Courier New" w:cs="Courier New"/>
+                <w:color w:val="auto"/>
+                <w:kern w:val="0"/>
+                <w:sz w:val="20"/>
+                <w:szCs w:val="20"/>
+                <w14:ligatures w14:val="none"/>
+              </w:rPr>
+              <w:t>.parquet</w:t>
             </w:r>
             <w:r>
               <w:rPr>
@@ -1494,62 +1532,31 @@
               </w:rPr>
               <w:t xml:space="preserve">, </w:t>
             </w:r>
-            <w:proofErr w:type="gramStart"/>
-            <w:r>
-              <w:rPr>
-                <w:rFonts w:eastAsia="Times New Roman"/>
-                <w:color w:val="auto"/>
-                <w:kern w:val="0"/>
-                <w:szCs w:val="24"/>
-                <w14:ligatures w14:val="none"/>
-              </w:rPr>
-              <w:t xml:space="preserve">sample </w:t>
-            </w:r>
-            <w:r>
-              <w:rPr>
-                <w:rFonts w:ascii="Courier New" w:eastAsia="Times New Roman" w:hAnsi="Courier New" w:cs="Courier New"/>
-                <w:color w:val="auto"/>
-                <w:kern w:val="0"/>
-                <w:sz w:val="20"/>
-                <w:szCs w:val="20"/>
-                <w14:ligatures w14:val="none"/>
-              </w:rPr>
-              <w:t>.parquet</w:t>
-            </w:r>
-            <w:proofErr w:type="gramEnd"/>
-            <w:r>
-              <w:rPr>
-                <w:rFonts w:eastAsia="Times New Roman"/>
-                <w:color w:val="auto"/>
-                <w:kern w:val="0"/>
-                <w:szCs w:val="24"/>
-                <w14:ligatures w14:val="none"/>
-              </w:rPr>
-              <w:t xml:space="preserve">, </w:t>
-            </w:r>
-            <w:proofErr w:type="spellStart"/>
-            <w:r>
-              <w:rPr>
-                <w:rFonts w:ascii="Courier New" w:eastAsia="Times New Roman" w:hAnsi="Courier New" w:cs="Courier New"/>
-                <w:color w:val="auto"/>
-                <w:kern w:val="0"/>
-                <w:sz w:val="20"/>
-                <w:szCs w:val="20"/>
-                <w14:ligatures w14:val="none"/>
-              </w:rPr>
-              <w:t>sicp</w:t>
-            </w:r>
-            <w:proofErr w:type="spellEnd"/>
-            <w:r>
-              <w:rPr>
-                <w:rFonts w:ascii="Courier New" w:eastAsia="Times New Roman" w:hAnsi="Courier New" w:cs="Courier New"/>
-                <w:color w:val="auto"/>
-                <w:kern w:val="0"/>
-                <w:sz w:val="20"/>
-                <w:szCs w:val="20"/>
-                <w14:ligatures w14:val="none"/>
-              </w:rPr>
-              <w:t>/ch2_partB.scm</w:t>
+            <w:r>
+              <w:rPr>
+                <w:rFonts w:ascii="Courier New" w:eastAsia="Times New Roman" w:hAnsi="Courier New" w:cs="Courier New"/>
+                <w:color w:val="auto"/>
+                <w:kern w:val="0"/>
+                <w:sz w:val="20"/>
+                <w:szCs w:val="20"/>
+                <w14:ligatures w14:val="none"/>
+              </w:rPr>
+              <w:t>sicp/ch2_partB.scm</w:t>
+            </w:r>
+          </w:p>
+          <w:p>
+            <w:pPr>
+              <w:spacing w:after="0" w:line="240" w:lineRule="auto"/>
+              <w:rPr>
+                <w:rFonts w:eastAsia="Times New Roman"/>
+                <w:color w:val="auto"/>
+                <w:kern w:val="0"/>
+                <w:szCs w:val="24"/>
+                <w14:ligatures w14:val="none"/>
+              </w:rPr>
+            </w:pPr>
+            <w:r>
+              <w:t>atomic_runbook.yaml,</w:t>
             </w:r>
           </w:p>
         </w:tc>
@@ -1598,113 +1605,6 @@
               <w:spacing w:after="0" w:line="240" w:lineRule="auto"/>
               <w:rPr>
                 <w:rFonts w:eastAsia="Times New Roman"/>
-                <w:color w:val="auto"/>
-                <w:kern w:val="0"/>
-                <w:szCs w:val="24"/>
-                <w14:ligatures w14:val="none"/>
-              </w:rPr>
-            </w:pPr>
-            <w:r>
-              <w:rPr>
-                <w:rFonts w:eastAsia="Times New Roman"/>
-                <w:color w:val="auto"/>
-                <w:kern w:val="0"/>
-                <w:szCs w:val="24"/>
-                <w14:ligatures w14:val="none"/>
-              </w:rPr>
-              <w:t xml:space="preserve">• Train </w:t>
-            </w:r>
-            <w:proofErr w:type="spellStart"/>
-            <w:r>
-              <w:rPr>
-                <w:rFonts w:eastAsia="Times New Roman"/>
-                <w:color w:val="auto"/>
-                <w:kern w:val="0"/>
-                <w:szCs w:val="24"/>
-                <w14:ligatures w14:val="none"/>
-              </w:rPr>
-              <w:t>LogisticReg</w:t>
-            </w:r>
-            <w:proofErr w:type="spellEnd"/>
-            <w:r>
-              <w:rPr>
-                <w:rFonts w:eastAsia="Times New Roman"/>
-                <w:color w:val="auto"/>
-                <w:kern w:val="0"/>
-                <w:szCs w:val="24"/>
-                <w14:ligatures w14:val="none"/>
-              </w:rPr>
-              <w:t xml:space="preserve"> &amp; </w:t>
-            </w:r>
-            <w:proofErr w:type="spellStart"/>
-            <w:r>
-              <w:rPr>
-                <w:rFonts w:eastAsia="Times New Roman"/>
-                <w:color w:val="auto"/>
-                <w:kern w:val="0"/>
-                <w:szCs w:val="24"/>
-                <w14:ligatures w14:val="none"/>
-              </w:rPr>
-              <w:t>RandomForest</w:t>
-            </w:r>
-            <w:proofErr w:type="spellEnd"/>
-            <w:r>
-              <w:rPr>
-                <w:rFonts w:eastAsia="Times New Roman"/>
-                <w:color w:val="auto"/>
-                <w:kern w:val="0"/>
-                <w:szCs w:val="24"/>
-                <w14:ligatures w14:val="none"/>
-              </w:rPr>
-              <w:t xml:space="preserve"> baselines• Wire </w:t>
-            </w:r>
-            <w:proofErr w:type="spellStart"/>
-            <w:r>
-              <w:rPr>
-                <w:rFonts w:eastAsia="Times New Roman"/>
-                <w:color w:val="auto"/>
-                <w:kern w:val="0"/>
-                <w:szCs w:val="24"/>
-                <w14:ligatures w14:val="none"/>
-              </w:rPr>
-              <w:t>MLflow</w:t>
-            </w:r>
-            <w:proofErr w:type="spellEnd"/>
-            <w:r>
-              <w:rPr>
-                <w:rFonts w:eastAsia="Times New Roman"/>
-                <w:color w:val="auto"/>
-                <w:kern w:val="0"/>
-                <w:szCs w:val="24"/>
-                <w14:ligatures w14:val="none"/>
-              </w:rPr>
-              <w:t xml:space="preserve"> </w:t>
-            </w:r>
-            <w:proofErr w:type="spellStart"/>
-            <w:r>
-              <w:rPr>
-                <w:rFonts w:eastAsia="Times New Roman"/>
-                <w:color w:val="auto"/>
-                <w:kern w:val="0"/>
-                <w:szCs w:val="24"/>
-                <w14:ligatures w14:val="none"/>
-              </w:rPr>
-              <w:t>autologging</w:t>
-            </w:r>
-            <w:proofErr w:type="spellEnd"/>
-            <w:r>
-              <w:rPr>
-                <w:rFonts w:eastAsia="Times New Roman"/>
-                <w:color w:val="auto"/>
-                <w:kern w:val="0"/>
-                <w:szCs w:val="24"/>
-                <w14:ligatures w14:val="none"/>
-              </w:rPr>
-              <w:t xml:space="preserve"> server• </w:t>
-            </w:r>
-            <w:r>
-              <w:rPr>
-                <w:rFonts w:eastAsia="Times New Roman"/>
                 <w:i/>
                 <w:iCs/>
                 <w:color w:val="auto"/>
@@ -1712,9 +1612,68 @@
                 <w:szCs w:val="24"/>
                 <w14:ligatures w14:val="none"/>
               </w:rPr>
+            </w:pPr>
+            <w:r>
+              <w:rPr>
+                <w:rFonts w:eastAsia="Times New Roman"/>
+                <w:color w:val="auto"/>
+                <w:kern w:val="0"/>
+                <w:szCs w:val="24"/>
+                <w14:ligatures w14:val="none"/>
+              </w:rPr>
+              <w:t xml:space="preserve">• Train LogisticReg &amp; RandomForest baselines• Wire MLflow autologging server• </w:t>
+            </w:r>
+            <w:r>
+              <w:rPr>
+                <w:rFonts w:eastAsia="Times New Roman"/>
+                <w:i/>
+                <w:iCs/>
+                <w:color w:val="auto"/>
+                <w:kern w:val="0"/>
+                <w:szCs w:val="24"/>
+                <w14:ligatures w14:val="none"/>
+              </w:rPr>
               <w:t>SICP 3.1-3.12</w:t>
             </w:r>
           </w:p>
+          <w:p>
+            <w:pPr>
+              <w:spacing w:after="0" w:line="240" w:lineRule="auto"/>
+              <w:rPr>
+                <w:rStyle w:val="Strong"/>
+              </w:rPr>
+            </w:pPr>
+            <w:r>
+              <w:t xml:space="preserve">• </w:t>
+            </w:r>
+            <w:r>
+              <w:rPr>
+                <w:rStyle w:val="Strong"/>
+              </w:rPr>
+              <w:t>Deploy Suricata (IDS-only) on vSwitch; start Zeek-JSON feed</w:t>
+            </w:r>
+          </w:p>
+          <w:p>
+            <w:pPr>
+              <w:spacing w:after="0" w:line="240" w:lineRule="auto"/>
+              <w:rPr>
+                <w:rFonts w:eastAsia="Times New Roman"/>
+                <w:color w:val="auto"/>
+                <w:kern w:val="0"/>
+                <w:szCs w:val="24"/>
+                <w14:ligatures w14:val="none"/>
+              </w:rPr>
+            </w:pPr>
+            <w:r>
+              <w:t xml:space="preserve">• </w:t>
+            </w:r>
+            <w:r>
+              <w:rPr>
+                <w:rStyle w:val="Strong"/>
+              </w:rPr>
+              <w:t>Mini-presentation #1 (15 min)</w:t>
+            </w:r>
+          </w:p>
         </w:tc>
         <w:tc>
           <w:tcPr>
@@ -1726,39 +1685,25 @@
             <w:pPr>
               <w:spacing w:after="0" w:line="240" w:lineRule="auto"/>
               <w:rPr>
-                <w:rFonts w:eastAsia="Times New Roman"/>
-                <w:color w:val="auto"/>
-                <w:kern w:val="0"/>
-                <w:szCs w:val="24"/>
-                <w14:ligatures w14:val="none"/>
-              </w:rPr>
-            </w:pPr>
-            <w:proofErr w:type="spellStart"/>
-            <w:r>
-              <w:rPr>
-                <w:rFonts w:ascii="Courier New" w:eastAsia="Times New Roman" w:hAnsi="Courier New" w:cs="Courier New"/>
-                <w:color w:val="auto"/>
-                <w:kern w:val="0"/>
-                <w:sz w:val="20"/>
-                <w:szCs w:val="20"/>
-                <w14:ligatures w14:val="none"/>
-              </w:rPr>
-              <w:t>baseline_</w:t>
-            </w:r>
-            <w:proofErr w:type="gramStart"/>
-            <w:r>
-              <w:rPr>
-                <w:rFonts w:ascii="Courier New" w:eastAsia="Times New Roman" w:hAnsi="Courier New" w:cs="Courier New"/>
-                <w:color w:val="auto"/>
-                <w:kern w:val="0"/>
-                <w:sz w:val="20"/>
-                <w:szCs w:val="20"/>
-                <w14:ligatures w14:val="none"/>
-              </w:rPr>
-              <w:t>eval.ipynb</w:t>
-            </w:r>
-            <w:proofErr w:type="spellEnd"/>
-            <w:proofErr w:type="gramEnd"/>
+                <w:rFonts w:ascii="Courier New" w:eastAsia="Times New Roman" w:hAnsi="Courier New" w:cs="Courier New"/>
+                <w:color w:val="auto"/>
+                <w:kern w:val="0"/>
+                <w:sz w:val="20"/>
+                <w:szCs w:val="20"/>
+                <w14:ligatures w14:val="none"/>
+              </w:rPr>
+            </w:pPr>
+            <w:r>
+              <w:rPr>
+                <w:rFonts w:ascii="Courier New" w:eastAsia="Times New Roman" w:hAnsi="Courier New" w:cs="Courier New"/>
+                <w:color w:val="auto"/>
+                <w:kern w:val="0"/>
+                <w:sz w:val="20"/>
+                <w:szCs w:val="20"/>
+                <w14:ligatures w14:val="none"/>
+              </w:rPr>
+              <w:t>baseline_eval.ipynb</w:t>
+            </w:r>
             <w:r>
               <w:rPr>
                 <w:rFonts w:eastAsia="Times New Roman"/>
@@ -1769,7 +1714,6 @@
               </w:rPr>
               <w:t xml:space="preserve">, </w:t>
             </w:r>
-            <w:proofErr w:type="spellStart"/>
             <w:r>
               <w:rPr>
                 <w:rFonts w:ascii="Courier New" w:eastAsia="Times New Roman" w:hAnsi="Courier New" w:cs="Courier New"/>
@@ -1781,7 +1725,6 @@
               </w:rPr>
               <w:t>static_models.pkl</w:t>
             </w:r>
-            <w:proofErr w:type="spellEnd"/>
             <w:r>
               <w:rPr>
                 <w:rFonts w:eastAsia="Times New Roman"/>
@@ -1792,29 +1735,16 @@
               </w:rPr>
               <w:t xml:space="preserve">, </w:t>
             </w:r>
-            <w:proofErr w:type="spellStart"/>
-            <w:r>
-              <w:rPr>
-                <w:rFonts w:ascii="Courier New" w:eastAsia="Times New Roman" w:hAnsi="Courier New" w:cs="Courier New"/>
-                <w:color w:val="auto"/>
-                <w:kern w:val="0"/>
-                <w:sz w:val="20"/>
-                <w:szCs w:val="20"/>
-                <w14:ligatures w14:val="none"/>
-              </w:rPr>
-              <w:t>mlruns</w:t>
-            </w:r>
-            <w:proofErr w:type="spellEnd"/>
-            <w:r>
-              <w:rPr>
-                <w:rFonts w:ascii="Courier New" w:eastAsia="Times New Roman" w:hAnsi="Courier New" w:cs="Courier New"/>
-                <w:color w:val="auto"/>
-                <w:kern w:val="0"/>
-                <w:sz w:val="20"/>
-                <w:szCs w:val="20"/>
-                <w14:ligatures w14:val="none"/>
-              </w:rPr>
-              <w:t>/</w:t>
+            <w:r>
+              <w:rPr>
+                <w:rFonts w:ascii="Courier New" w:eastAsia="Times New Roman" w:hAnsi="Courier New" w:cs="Courier New"/>
+                <w:color w:val="auto"/>
+                <w:kern w:val="0"/>
+                <w:sz w:val="20"/>
+                <w:szCs w:val="20"/>
+                <w14:ligatures w14:val="none"/>
+              </w:rPr>
+              <w:t>mlruns/</w:t>
             </w:r>
             <w:r>
               <w:rPr>
@@ -1826,29 +1756,31 @@
               </w:rPr>
               <w:t xml:space="preserve">, </w:t>
             </w:r>
-            <w:proofErr w:type="spellStart"/>
-            <w:r>
-              <w:rPr>
-                <w:rFonts w:ascii="Courier New" w:eastAsia="Times New Roman" w:hAnsi="Courier New" w:cs="Courier New"/>
-                <w:color w:val="auto"/>
-                <w:kern w:val="0"/>
-                <w:sz w:val="20"/>
-                <w:szCs w:val="20"/>
-                <w14:ligatures w14:val="none"/>
-              </w:rPr>
-              <w:t>sicp</w:t>
-            </w:r>
-            <w:proofErr w:type="spellEnd"/>
-            <w:r>
-              <w:rPr>
-                <w:rFonts w:ascii="Courier New" w:eastAsia="Times New Roman" w:hAnsi="Courier New" w:cs="Courier New"/>
-                <w:color w:val="auto"/>
-                <w:kern w:val="0"/>
-                <w:sz w:val="20"/>
-                <w:szCs w:val="20"/>
-                <w14:ligatures w14:val="none"/>
-              </w:rPr>
-              <w:t>/ch3_partA.scm</w:t>
+            <w:r>
+              <w:rPr>
+                <w:rFonts w:ascii="Courier New" w:eastAsia="Times New Roman" w:hAnsi="Courier New" w:cs="Courier New"/>
+                <w:color w:val="auto"/>
+                <w:kern w:val="0"/>
+                <w:sz w:val="20"/>
+                <w:szCs w:val="20"/>
+                <w14:ligatures w14:val="none"/>
+              </w:rPr>
+              <w:t>sicp/ch3_partA.scm</w:t>
+            </w:r>
+          </w:p>
+          <w:p>
+            <w:pPr>
+              <w:spacing w:after="0" w:line="240" w:lineRule="auto"/>
+              <w:rPr>
+                <w:rFonts w:eastAsia="Times New Roman"/>
+                <w:color w:val="auto"/>
+                <w:kern w:val="0"/>
+                <w:szCs w:val="24"/>
+                <w14:ligatures w14:val="none"/>
+              </w:rPr>
+            </w:pPr>
+            <w:r>
+              <w:t>suricata.yaml, slides_week6.pdf,</w:t>
             </w:r>
           </w:p>
         </w:tc>
@@ -1911,29 +1843,7 @@
                 <w:szCs w:val="24"/>
                 <w14:ligatures w14:val="none"/>
               </w:rPr>
-              <w:t xml:space="preserve">• Add </w:t>
-            </w:r>
-            <w:proofErr w:type="spellStart"/>
-            <w:r>
-              <w:rPr>
-                <w:rFonts w:eastAsia="Times New Roman"/>
-                <w:color w:val="auto"/>
-                <w:kern w:val="0"/>
-                <w:szCs w:val="24"/>
-                <w14:ligatures w14:val="none"/>
-              </w:rPr>
-              <w:t>XGBoost</w:t>
-            </w:r>
-            <w:proofErr w:type="spellEnd"/>
-            <w:r>
-              <w:rPr>
-                <w:rFonts w:eastAsia="Times New Roman"/>
-                <w:color w:val="auto"/>
-                <w:kern w:val="0"/>
-                <w:szCs w:val="24"/>
-                <w14:ligatures w14:val="none"/>
-              </w:rPr>
-              <w:t xml:space="preserve"> &amp; simple MLP baselines• Push results table to repo• </w:t>
+              <w:t xml:space="preserve">• Add XGBoost &amp; simple MLP baselines• Push results table to repo• </w:t>
             </w:r>
             <w:r>
               <w:rPr>
@@ -1986,32 +1896,17 @@
               </w:rPr>
               <w:t xml:space="preserve">updated </w:t>
             </w:r>
-            <w:proofErr w:type="spellStart"/>
-            <w:r>
-              <w:rPr>
-                <w:rFonts w:ascii="Courier New" w:eastAsia="Times New Roman" w:hAnsi="Courier New" w:cs="Courier New"/>
-                <w:color w:val="auto"/>
-                <w:kern w:val="0"/>
-                <w:sz w:val="20"/>
-                <w:szCs w:val="20"/>
-                <w14:ligatures w14:val="none"/>
-              </w:rPr>
-              <w:t>baseline_</w:t>
-            </w:r>
-            <w:proofErr w:type="gramStart"/>
-            <w:r>
-              <w:rPr>
-                <w:rFonts w:ascii="Courier New" w:eastAsia="Times New Roman" w:hAnsi="Courier New" w:cs="Courier New"/>
-                <w:color w:val="auto"/>
-                <w:kern w:val="0"/>
-                <w:sz w:val="20"/>
-                <w:szCs w:val="20"/>
-                <w14:ligatures w14:val="none"/>
-              </w:rPr>
-              <w:t>eval.ipynb</w:t>
-            </w:r>
-            <w:proofErr w:type="spellEnd"/>
-            <w:proofErr w:type="gramEnd"/>
+            <w:r>
+              <w:rPr>
+                <w:rFonts w:ascii="Courier New" w:eastAsia="Times New Roman" w:hAnsi="Courier New" w:cs="Courier New"/>
+                <w:color w:val="auto"/>
+                <w:kern w:val="0"/>
+                <w:sz w:val="20"/>
+                <w:szCs w:val="20"/>
+                <w14:ligatures w14:val="none"/>
+              </w:rPr>
+              <w:t>baseline_eval.ipynb</w:t>
+            </w:r>
             <w:r>
               <w:rPr>
                 <w:rFonts w:eastAsia="Times New Roman"/>
@@ -2043,29 +1938,16 @@
               </w:rPr>
               <w:t xml:space="preserve">, </w:t>
             </w:r>
-            <w:proofErr w:type="spellStart"/>
-            <w:r>
-              <w:rPr>
-                <w:rFonts w:ascii="Courier New" w:eastAsia="Times New Roman" w:hAnsi="Courier New" w:cs="Courier New"/>
-                <w:color w:val="auto"/>
-                <w:kern w:val="0"/>
-                <w:sz w:val="20"/>
-                <w:szCs w:val="20"/>
-                <w14:ligatures w14:val="none"/>
-              </w:rPr>
-              <w:t>sicp</w:t>
-            </w:r>
-            <w:proofErr w:type="spellEnd"/>
-            <w:r>
-              <w:rPr>
-                <w:rFonts w:ascii="Courier New" w:eastAsia="Times New Roman" w:hAnsi="Courier New" w:cs="Courier New"/>
-                <w:color w:val="auto"/>
-                <w:kern w:val="0"/>
-                <w:sz w:val="20"/>
-                <w:szCs w:val="20"/>
-                <w14:ligatures w14:val="none"/>
-              </w:rPr>
-              <w:t>/ch3_partB.scm</w:t>
+            <w:r>
+              <w:rPr>
+                <w:rFonts w:ascii="Courier New" w:eastAsia="Times New Roman" w:hAnsi="Courier New" w:cs="Courier New"/>
+                <w:color w:val="auto"/>
+                <w:kern w:val="0"/>
+                <w:sz w:val="20"/>
+                <w:szCs w:val="20"/>
+                <w14:ligatures w14:val="none"/>
+              </w:rPr>
+              <w:t>sicp/ch3_partB.scm</w:t>
             </w:r>
           </w:p>
         </w:tc>
@@ -2099,6 +1981,7 @@
                 <w:szCs w:val="24"/>
                 <w14:ligatures w14:val="none"/>
               </w:rPr>
+              <w:lastRenderedPageBreak/>
               <w:t>8</w:t>
             </w:r>
           </w:p>
@@ -2112,91 +1995,6 @@
           <w:p>
             <w:pPr>
               <w:spacing w:after="0" w:line="240" w:lineRule="auto"/>
-              <w:rPr>
-                <w:rFonts w:eastAsia="Times New Roman"/>
-                <w:color w:val="auto"/>
-                <w:kern w:val="0"/>
-                <w:szCs w:val="24"/>
-                <w14:ligatures w14:val="none"/>
-              </w:rPr>
-            </w:pPr>
-            <w:r>
-              <w:rPr>
-                <w:rFonts w:eastAsia="Times New Roman"/>
-                <w:color w:val="auto"/>
-                <w:kern w:val="0"/>
-                <w:szCs w:val="24"/>
-                <w14:ligatures w14:val="none"/>
-              </w:rPr>
-              <w:t xml:space="preserve">• </w:t>
-            </w:r>
-            <w:proofErr w:type="spellStart"/>
-            <w:r>
-              <w:rPr>
-                <w:rFonts w:eastAsia="Times New Roman"/>
-                <w:color w:val="auto"/>
-                <w:kern w:val="0"/>
-                <w:szCs w:val="24"/>
-                <w14:ligatures w14:val="none"/>
-              </w:rPr>
-              <w:t>Finalise</w:t>
-            </w:r>
-            <w:proofErr w:type="spellEnd"/>
-            <w:r>
-              <w:rPr>
-                <w:rFonts w:eastAsia="Times New Roman"/>
-                <w:color w:val="auto"/>
-                <w:kern w:val="0"/>
-                <w:szCs w:val="24"/>
-                <w14:ligatures w14:val="none"/>
-              </w:rPr>
-              <w:t xml:space="preserve"> baseline figure “ROC-AUC vs </w:t>
-            </w:r>
-            <w:proofErr w:type="gramStart"/>
-            <w:r>
-              <w:rPr>
-                <w:rFonts w:eastAsia="Times New Roman"/>
-                <w:color w:val="auto"/>
-                <w:kern w:val="0"/>
-                <w:szCs w:val="24"/>
-                <w14:ligatures w14:val="none"/>
-              </w:rPr>
-              <w:t>model”•</w:t>
-            </w:r>
-            <w:proofErr w:type="gramEnd"/>
-            <w:r>
-              <w:rPr>
-                <w:rFonts w:eastAsia="Times New Roman"/>
-                <w:color w:val="auto"/>
-                <w:kern w:val="0"/>
-                <w:szCs w:val="24"/>
-                <w14:ligatures w14:val="none"/>
-              </w:rPr>
-              <w:t xml:space="preserve"> Clean CI for notebooks (</w:t>
-            </w:r>
-            <w:proofErr w:type="spellStart"/>
-            <w:r>
-              <w:rPr>
-                <w:rFonts w:eastAsia="Times New Roman"/>
-                <w:color w:val="auto"/>
-                <w:kern w:val="0"/>
-                <w:szCs w:val="24"/>
-                <w14:ligatures w14:val="none"/>
-              </w:rPr>
-              <w:t>nbqa</w:t>
-            </w:r>
-            <w:proofErr w:type="spellEnd"/>
-            <w:r>
-              <w:rPr>
-                <w:rFonts w:eastAsia="Times New Roman"/>
-                <w:color w:val="auto"/>
-                <w:kern w:val="0"/>
-                <w:szCs w:val="24"/>
-                <w14:ligatures w14:val="none"/>
-              </w:rPr>
-              <w:t xml:space="preserve"> + blacken-notebooks)• </w:t>
-            </w:r>
-            <w:r>
               <w:rPr>
                 <w:rFonts w:eastAsia="Times New Roman"/>
                 <w:i/>
@@ -2206,9 +2004,51 @@
                 <w:szCs w:val="24"/>
                 <w14:ligatures w14:val="none"/>
               </w:rPr>
+            </w:pPr>
+            <w:r>
+              <w:rPr>
+                <w:rFonts w:eastAsia="Times New Roman"/>
+                <w:color w:val="auto"/>
+                <w:kern w:val="0"/>
+                <w:szCs w:val="24"/>
+                <w14:ligatures w14:val="none"/>
+              </w:rPr>
+              <w:t xml:space="preserve">• Finalise baseline figure “ROC-AUC vs model”• Clean CI for notebooks (nbqa + blacken-notebooks)• </w:t>
+            </w:r>
+            <w:r>
+              <w:rPr>
+                <w:rFonts w:eastAsia="Times New Roman"/>
+                <w:i/>
+                <w:iCs/>
+                <w:color w:val="auto"/>
+                <w:kern w:val="0"/>
+                <w:szCs w:val="24"/>
+                <w14:ligatures w14:val="none"/>
+              </w:rPr>
               <w:t>SICP 3.25-3.54</w:t>
             </w:r>
           </w:p>
+          <w:p>
+            <w:pPr>
+              <w:spacing w:after="0" w:line="240" w:lineRule="auto"/>
+              <w:rPr>
+                <w:rFonts w:eastAsia="Times New Roman"/>
+                <w:color w:val="auto"/>
+                <w:kern w:val="0"/>
+                <w:szCs w:val="24"/>
+                <w14:ligatures w14:val="none"/>
+              </w:rPr>
+            </w:pPr>
+            <w:r>
+              <w:t xml:space="preserve">• </w:t>
+            </w:r>
+            <w:r>
+              <w:rPr>
+                <w:rStyle w:val="Strong"/>
+              </w:rPr>
+              <w:t>Add smoke-test notebook to CI (papermill → pytest)</w:t>
+            </w:r>
+          </w:p>
         </w:tc>
         <w:tc>
           <w:tcPr>
@@ -2248,29 +2088,30 @@
               </w:rPr>
               <w:t xml:space="preserve">, CI green badge, </w:t>
             </w:r>
-            <w:proofErr w:type="spellStart"/>
-            <w:r>
-              <w:rPr>
-                <w:rFonts w:ascii="Courier New" w:eastAsia="Times New Roman" w:hAnsi="Courier New" w:cs="Courier New"/>
-                <w:color w:val="auto"/>
-                <w:kern w:val="0"/>
-                <w:sz w:val="20"/>
-                <w:szCs w:val="20"/>
-                <w14:ligatures w14:val="none"/>
-              </w:rPr>
-              <w:t>sicp</w:t>
-            </w:r>
-            <w:proofErr w:type="spellEnd"/>
-            <w:r>
-              <w:rPr>
-                <w:rFonts w:ascii="Courier New" w:eastAsia="Times New Roman" w:hAnsi="Courier New" w:cs="Courier New"/>
-                <w:color w:val="auto"/>
-                <w:kern w:val="0"/>
-                <w:sz w:val="20"/>
-                <w:szCs w:val="20"/>
-                <w14:ligatures w14:val="none"/>
-              </w:rPr>
-              <w:t>/ch3_partC.scm</w:t>
+            <w:r>
+              <w:rPr>
+                <w:rFonts w:ascii="Courier New" w:eastAsia="Times New Roman" w:hAnsi="Courier New" w:cs="Courier New"/>
+                <w:color w:val="auto"/>
+                <w:kern w:val="0"/>
+                <w:sz w:val="20"/>
+                <w:szCs w:val="20"/>
+                <w14:ligatures w14:val="none"/>
+              </w:rPr>
+              <w:t>sicp/ch3_partC.scm</w:t>
+            </w:r>
+            <w:r>
+              <w:rPr>
+                <w:rFonts w:ascii="Courier New" w:eastAsia="Times New Roman" w:hAnsi="Courier New" w:cs="Courier New"/>
+                <w:color w:val="auto"/>
+                <w:kern w:val="0"/>
+                <w:sz w:val="20"/>
+                <w:szCs w:val="20"/>
+                <w14:ligatures w14:val="none"/>
+              </w:rPr>
+              <w:t xml:space="preserve">, </w:t>
+            </w:r>
+            <w:r>
+              <w:t>ci_notebook_test.yml,</w:t>
             </w:r>
           </w:p>
         </w:tc>
@@ -2333,29 +2174,7 @@
                 <w:szCs w:val="24"/>
                 <w14:ligatures w14:val="none"/>
               </w:rPr>
-              <w:t xml:space="preserve">• Implement ADWIN drift detector; log detections• Begin incremental </w:t>
-            </w:r>
-            <w:proofErr w:type="spellStart"/>
-            <w:r>
-              <w:rPr>
-                <w:rFonts w:eastAsia="Times New Roman"/>
-                <w:color w:val="auto"/>
-                <w:kern w:val="0"/>
-                <w:szCs w:val="24"/>
-                <w14:ligatures w14:val="none"/>
-              </w:rPr>
-              <w:t>HoeffdingTree</w:t>
-            </w:r>
-            <w:proofErr w:type="spellEnd"/>
-            <w:r>
-              <w:rPr>
-                <w:rFonts w:eastAsia="Times New Roman"/>
-                <w:color w:val="auto"/>
-                <w:kern w:val="0"/>
-                <w:szCs w:val="24"/>
-                <w14:ligatures w14:val="none"/>
-              </w:rPr>
-              <w:t xml:space="preserve">• </w:t>
+              <w:t xml:space="preserve">• Implement ADWIN drift detector; log detections• Begin incremental HoeffdingTree• </w:t>
             </w:r>
             <w:r>
               <w:rPr>
@@ -2418,7 +2237,6 @@
                 <w14:ligatures w14:val="none"/>
               </w:rPr>
             </w:pPr>
-            <w:proofErr w:type="spellStart"/>
             <w:r>
               <w:rPr>
                 <w:rFonts w:ascii="Courier New" w:eastAsia="Times New Roman" w:hAnsi="Courier New" w:cs="Courier New"/>
@@ -2430,7 +2248,6 @@
               </w:rPr>
               <w:t>drift_detector_configs.yml</w:t>
             </w:r>
-            <w:proofErr w:type="spellEnd"/>
             <w:r>
               <w:rPr>
                 <w:rFonts w:eastAsia="Times New Roman"/>
@@ -2576,32 +2393,17 @@
               </w:rPr>
               <w:t xml:space="preserve">analysis notebook </w:t>
             </w:r>
-            <w:proofErr w:type="spellStart"/>
-            <w:r>
-              <w:rPr>
-                <w:rFonts w:ascii="Courier New" w:eastAsia="Times New Roman" w:hAnsi="Courier New" w:cs="Courier New"/>
-                <w:color w:val="auto"/>
-                <w:kern w:val="0"/>
-                <w:sz w:val="20"/>
-                <w:szCs w:val="20"/>
-                <w14:ligatures w14:val="none"/>
-              </w:rPr>
-              <w:t>drift_</w:t>
-            </w:r>
-            <w:proofErr w:type="gramStart"/>
-            <w:r>
-              <w:rPr>
-                <w:rFonts w:ascii="Courier New" w:eastAsia="Times New Roman" w:hAnsi="Courier New" w:cs="Courier New"/>
-                <w:color w:val="auto"/>
-                <w:kern w:val="0"/>
-                <w:sz w:val="20"/>
-                <w:szCs w:val="20"/>
-                <w14:ligatures w14:val="none"/>
-              </w:rPr>
-              <w:t>delay.ipynb</w:t>
-            </w:r>
-            <w:proofErr w:type="spellEnd"/>
-            <w:proofErr w:type="gramEnd"/>
+            <w:r>
+              <w:rPr>
+                <w:rFonts w:ascii="Courier New" w:eastAsia="Times New Roman" w:hAnsi="Courier New" w:cs="Courier New"/>
+                <w:color w:val="auto"/>
+                <w:kern w:val="0"/>
+                <w:sz w:val="20"/>
+                <w:szCs w:val="20"/>
+                <w14:ligatures w14:val="none"/>
+              </w:rPr>
+              <w:t>drift_delay.ipynb</w:t>
+            </w:r>
             <w:r>
               <w:rPr>
                 <w:rFonts w:eastAsia="Times New Roman"/>
@@ -2612,29 +2414,16 @@
               </w:rPr>
               <w:t xml:space="preserve">, </w:t>
             </w:r>
-            <w:proofErr w:type="spellStart"/>
-            <w:r>
-              <w:rPr>
-                <w:rFonts w:ascii="Courier New" w:eastAsia="Times New Roman" w:hAnsi="Courier New" w:cs="Courier New"/>
-                <w:color w:val="auto"/>
-                <w:kern w:val="0"/>
-                <w:sz w:val="20"/>
-                <w:szCs w:val="20"/>
-                <w14:ligatures w14:val="none"/>
-              </w:rPr>
-              <w:t>sicp</w:t>
-            </w:r>
-            <w:proofErr w:type="spellEnd"/>
-            <w:r>
-              <w:rPr>
-                <w:rFonts w:ascii="Courier New" w:eastAsia="Times New Roman" w:hAnsi="Courier New" w:cs="Courier New"/>
-                <w:color w:val="auto"/>
-                <w:kern w:val="0"/>
-                <w:sz w:val="20"/>
-                <w:szCs w:val="20"/>
-                <w14:ligatures w14:val="none"/>
-              </w:rPr>
-              <w:t>/ch4_partA.scm</w:t>
+            <w:r>
+              <w:rPr>
+                <w:rFonts w:ascii="Courier New" w:eastAsia="Times New Roman" w:hAnsi="Courier New" w:cs="Courier New"/>
+                <w:color w:val="auto"/>
+                <w:kern w:val="0"/>
+                <w:sz w:val="20"/>
+                <w:szCs w:val="20"/>
+                <w14:ligatures w14:val="none"/>
+              </w:rPr>
+              <w:t>sicp/ch4_partA.scm</w:t>
             </w:r>
           </w:p>
         </w:tc>
@@ -2697,29 +2486,7 @@
                 <w:szCs w:val="24"/>
                 <w14:ligatures w14:val="none"/>
               </w:rPr>
-              <w:t xml:space="preserve">• Integrate active-learning wrapper (uncertainty </w:t>
-            </w:r>
-            <w:proofErr w:type="gramStart"/>
-            <w:r>
-              <w:rPr>
-                <w:rFonts w:eastAsia="Times New Roman"/>
-                <w:color w:val="auto"/>
-                <w:kern w:val="0"/>
-                <w:szCs w:val="24"/>
-                <w14:ligatures w14:val="none"/>
-              </w:rPr>
-              <w:t>sampling)•</w:t>
-            </w:r>
-            <w:proofErr w:type="gramEnd"/>
-            <w:r>
-              <w:rPr>
-                <w:rFonts w:eastAsia="Times New Roman"/>
-                <w:color w:val="auto"/>
-                <w:kern w:val="0"/>
-                <w:szCs w:val="24"/>
-                <w14:ligatures w14:val="none"/>
-              </w:rPr>
-              <w:t xml:space="preserve"> Label-budget metrics• </w:t>
+              <w:t xml:space="preserve">• Integrate active-learning wrapper (uncertainty sampling)• Label-budget metrics• </w:t>
             </w:r>
             <w:r>
               <w:rPr>
@@ -2794,29 +2561,16 @@
               </w:rPr>
               <w:t xml:space="preserve">, </w:t>
             </w:r>
-            <w:proofErr w:type="spellStart"/>
-            <w:r>
-              <w:rPr>
-                <w:rFonts w:ascii="Courier New" w:eastAsia="Times New Roman" w:hAnsi="Courier New" w:cs="Courier New"/>
-                <w:color w:val="auto"/>
-                <w:kern w:val="0"/>
-                <w:sz w:val="20"/>
-                <w:szCs w:val="20"/>
-                <w14:ligatures w14:val="none"/>
-              </w:rPr>
-              <w:t>sicp</w:t>
-            </w:r>
-            <w:proofErr w:type="spellEnd"/>
-            <w:r>
-              <w:rPr>
-                <w:rFonts w:ascii="Courier New" w:eastAsia="Times New Roman" w:hAnsi="Courier New" w:cs="Courier New"/>
-                <w:color w:val="auto"/>
-                <w:kern w:val="0"/>
-                <w:sz w:val="20"/>
-                <w:szCs w:val="20"/>
-                <w14:ligatures w14:val="none"/>
-              </w:rPr>
-              <w:t>/ch4_partB.scm</w:t>
+            <w:r>
+              <w:rPr>
+                <w:rFonts w:ascii="Courier New" w:eastAsia="Times New Roman" w:hAnsi="Courier New" w:cs="Courier New"/>
+                <w:color w:val="auto"/>
+                <w:kern w:val="0"/>
+                <w:sz w:val="20"/>
+                <w:szCs w:val="20"/>
+                <w14:ligatures w14:val="none"/>
+              </w:rPr>
+              <w:t>sicp/ch4_partB.scm</w:t>
             </w:r>
           </w:p>
         </w:tc>
@@ -2904,6 +2658,27 @@
               <w:t xml:space="preserve"> (MCE finished)</w:t>
             </w:r>
           </w:p>
+          <w:p>
+            <w:pPr>
+              <w:spacing w:after="0" w:line="240" w:lineRule="auto"/>
+              <w:rPr>
+                <w:rFonts w:eastAsia="Times New Roman"/>
+                <w:color w:val="auto"/>
+                <w:kern w:val="0"/>
+                <w:szCs w:val="24"/>
+                <w14:ligatures w14:val="none"/>
+              </w:rPr>
+            </w:pPr>
+            <w:r>
+              <w:t xml:space="preserve">• </w:t>
+            </w:r>
+            <w:r>
+              <w:rPr>
+                <w:rStyle w:val="Strong"/>
+              </w:rPr>
+              <w:t>Mini-presentation #2</w:t>
+            </w:r>
+          </w:p>
         </w:tc>
         <w:tc>
           <w:tcPr>
@@ -2915,10 +2690,11 @@
             <w:pPr>
               <w:spacing w:after="0" w:line="240" w:lineRule="auto"/>
               <w:rPr>
-                <w:rFonts w:eastAsia="Times New Roman"/>
-                <w:color w:val="auto"/>
-                <w:kern w:val="0"/>
-                <w:szCs w:val="24"/>
+                <w:rFonts w:ascii="Courier New" w:eastAsia="Times New Roman" w:hAnsi="Courier New" w:cs="Courier New"/>
+                <w:color w:val="auto"/>
+                <w:kern w:val="0"/>
+                <w:sz w:val="20"/>
+                <w:szCs w:val="20"/>
                 <w14:ligatures w14:val="none"/>
               </w:rPr>
             </w:pPr>
@@ -2943,29 +2719,31 @@
               </w:rPr>
               <w:t xml:space="preserve">, pipeline script updated, </w:t>
             </w:r>
-            <w:proofErr w:type="spellStart"/>
-            <w:r>
-              <w:rPr>
-                <w:rFonts w:ascii="Courier New" w:eastAsia="Times New Roman" w:hAnsi="Courier New" w:cs="Courier New"/>
-                <w:color w:val="auto"/>
-                <w:kern w:val="0"/>
-                <w:sz w:val="20"/>
-                <w:szCs w:val="20"/>
-                <w14:ligatures w14:val="none"/>
-              </w:rPr>
-              <w:t>sicp</w:t>
-            </w:r>
-            <w:proofErr w:type="spellEnd"/>
-            <w:r>
-              <w:rPr>
-                <w:rFonts w:ascii="Courier New" w:eastAsia="Times New Roman" w:hAnsi="Courier New" w:cs="Courier New"/>
-                <w:color w:val="auto"/>
-                <w:kern w:val="0"/>
-                <w:sz w:val="20"/>
-                <w:szCs w:val="20"/>
-                <w14:ligatures w14:val="none"/>
-              </w:rPr>
-              <w:t>/ch4_mce.scm</w:t>
+            <w:r>
+              <w:rPr>
+                <w:rFonts w:ascii="Courier New" w:eastAsia="Times New Roman" w:hAnsi="Courier New" w:cs="Courier New"/>
+                <w:color w:val="auto"/>
+                <w:kern w:val="0"/>
+                <w:sz w:val="20"/>
+                <w:szCs w:val="20"/>
+                <w14:ligatures w14:val="none"/>
+              </w:rPr>
+              <w:t>sicp/ch4_mce.scm</w:t>
+            </w:r>
+          </w:p>
+          <w:p>
+            <w:pPr>
+              <w:spacing w:after="0" w:line="240" w:lineRule="auto"/>
+              <w:rPr>
+                <w:rFonts w:eastAsia="Times New Roman"/>
+                <w:color w:val="auto"/>
+                <w:kern w:val="0"/>
+                <w:szCs w:val="24"/>
+                <w14:ligatures w14:val="none"/>
+              </w:rPr>
+            </w:pPr>
+            <w:r>
+              <w:t>slides_week12.pdf</w:t>
             </w:r>
           </w:p>
         </w:tc>
@@ -3028,106 +2806,7 @@
                 <w:szCs w:val="24"/>
                 <w14:ligatures w14:val="none"/>
               </w:rPr>
-              <w:t xml:space="preserve">• </w:t>
-            </w:r>
-            <w:proofErr w:type="spellStart"/>
-            <w:r>
-              <w:rPr>
-                <w:rFonts w:eastAsia="Times New Roman"/>
-                <w:color w:val="auto"/>
-                <w:kern w:val="0"/>
-                <w:szCs w:val="24"/>
-                <w14:ligatures w14:val="none"/>
-              </w:rPr>
-              <w:t>Containerise</w:t>
-            </w:r>
-            <w:proofErr w:type="spellEnd"/>
-            <w:r>
-              <w:rPr>
-                <w:rFonts w:eastAsia="Times New Roman"/>
-                <w:color w:val="auto"/>
-                <w:kern w:val="0"/>
-                <w:szCs w:val="24"/>
-                <w14:ligatures w14:val="none"/>
-              </w:rPr>
-              <w:t xml:space="preserve"> </w:t>
-            </w:r>
-            <w:proofErr w:type="spellStart"/>
-            <w:r>
-              <w:rPr>
-                <w:rFonts w:eastAsia="Times New Roman"/>
-                <w:color w:val="auto"/>
-                <w:kern w:val="0"/>
-                <w:szCs w:val="24"/>
-                <w14:ligatures w14:val="none"/>
-              </w:rPr>
-              <w:t>FastAPI</w:t>
-            </w:r>
-            <w:proofErr w:type="spellEnd"/>
-            <w:r>
-              <w:rPr>
-                <w:rFonts w:eastAsia="Times New Roman"/>
-                <w:color w:val="auto"/>
-                <w:kern w:val="0"/>
-                <w:szCs w:val="24"/>
-                <w14:ligatures w14:val="none"/>
-              </w:rPr>
-              <w:t xml:space="preserve"> stub; deploy to </w:t>
-            </w:r>
-            <w:r>
-              <w:rPr>
-                <w:rFonts w:eastAsia="Times New Roman"/>
-                <w:color w:val="auto"/>
-                <w:kern w:val="0"/>
-                <w:szCs w:val="24"/>
-                <w14:ligatures w14:val="none"/>
-              </w:rPr>
-              <w:lastRenderedPageBreak/>
-              <w:t xml:space="preserve">Render (free </w:t>
-            </w:r>
-            <w:proofErr w:type="gramStart"/>
-            <w:r>
-              <w:rPr>
-                <w:rFonts w:eastAsia="Times New Roman"/>
-                <w:color w:val="auto"/>
-                <w:kern w:val="0"/>
-                <w:szCs w:val="24"/>
-                <w14:ligatures w14:val="none"/>
-              </w:rPr>
-              <w:t>tier)•</w:t>
-            </w:r>
-            <w:proofErr w:type="gramEnd"/>
-            <w:r>
-              <w:rPr>
-                <w:rFonts w:eastAsia="Times New Roman"/>
-                <w:color w:val="auto"/>
-                <w:kern w:val="0"/>
-                <w:szCs w:val="24"/>
-                <w14:ligatures w14:val="none"/>
-              </w:rPr>
-              <w:t xml:space="preserve"> Add </w:t>
-            </w:r>
-            <w:proofErr w:type="spellStart"/>
-            <w:r>
-              <w:rPr>
-                <w:rFonts w:eastAsia="Times New Roman"/>
-                <w:color w:val="auto"/>
-                <w:kern w:val="0"/>
-                <w:szCs w:val="24"/>
-                <w14:ligatures w14:val="none"/>
-              </w:rPr>
-              <w:t>Dockerfile</w:t>
-            </w:r>
-            <w:proofErr w:type="spellEnd"/>
-            <w:r>
-              <w:rPr>
-                <w:rFonts w:eastAsia="Times New Roman"/>
-                <w:color w:val="auto"/>
-                <w:kern w:val="0"/>
-                <w:szCs w:val="24"/>
-                <w14:ligatures w14:val="none"/>
-              </w:rPr>
-              <w:t xml:space="preserve"> + compose• </w:t>
+              <w:t xml:space="preserve">• Containerise FastAPI stub; deploy to Render (free tier)• Add Dockerfile + compose• </w:t>
             </w:r>
             <w:r>
               <w:rPr>
@@ -3152,6 +2831,27 @@
               <w:t>: “Writing an Interpreter”</w:t>
             </w:r>
           </w:p>
+          <w:p>
+            <w:pPr>
+              <w:spacing w:after="0" w:line="240" w:lineRule="auto"/>
+              <w:rPr>
+                <w:rFonts w:eastAsia="Times New Roman"/>
+                <w:color w:val="auto"/>
+                <w:kern w:val="0"/>
+                <w:szCs w:val="24"/>
+                <w14:ligatures w14:val="none"/>
+              </w:rPr>
+            </w:pPr>
+            <w:r>
+              <w:t xml:space="preserve">• </w:t>
+            </w:r>
+            <w:r>
+              <w:rPr>
+                <w:rStyle w:val="Strong"/>
+              </w:rPr>
+              <w:t>Add Trivy scan in CI for all Dockerfiles</w:t>
+            </w:r>
+          </w:p>
         </w:tc>
         <w:tc>
           <w:tcPr>
@@ -3179,7 +2879,6 @@
                 <w:szCs w:val="20"/>
                 <w14:ligatures w14:val="none"/>
               </w:rPr>
-              <w:lastRenderedPageBreak/>
               <w:t>api_main.py</w:t>
             </w:r>
             <w:r>
@@ -3192,7 +2891,6 @@
               </w:rPr>
               <w:t xml:space="preserve">, </w:t>
             </w:r>
-            <w:proofErr w:type="spellStart"/>
             <w:r>
               <w:rPr>
                 <w:rFonts w:ascii="Courier New" w:eastAsia="Times New Roman" w:hAnsi="Courier New" w:cs="Courier New"/>
@@ -3204,27 +2902,28 @@
               </w:rPr>
               <w:t>Dockerfile</w:t>
             </w:r>
-            <w:proofErr w:type="spellEnd"/>
-            <w:r>
-              <w:rPr>
-                <w:rFonts w:eastAsia="Times New Roman"/>
-                <w:color w:val="auto"/>
-                <w:kern w:val="0"/>
-                <w:szCs w:val="24"/>
-                <w14:ligatures w14:val="none"/>
-              </w:rPr>
-              <w:t xml:space="preserve">, live URL, slide </w:t>
-            </w:r>
-            <w:r>
-              <w:rPr>
-                <w:rFonts w:eastAsia="Times New Roman"/>
-                <w:color w:val="auto"/>
-                <w:kern w:val="0"/>
-                <w:szCs w:val="24"/>
-                <w14:ligatures w14:val="none"/>
-              </w:rPr>
-              <w:lastRenderedPageBreak/>
-              <w:t>deck PDF</w:t>
+            <w:r>
+              <w:rPr>
+                <w:rFonts w:eastAsia="Times New Roman"/>
+                <w:color w:val="auto"/>
+                <w:kern w:val="0"/>
+                <w:szCs w:val="24"/>
+                <w14:ligatures w14:val="none"/>
+              </w:rPr>
+              <w:t>, live URL, slide deck PDF</w:t>
+            </w:r>
+            <w:r>
+              <w:rPr>
+                <w:rFonts w:eastAsia="Times New Roman"/>
+                <w:color w:val="auto"/>
+                <w:kern w:val="0"/>
+                <w:szCs w:val="24"/>
+                <w14:ligatures w14:val="none"/>
+              </w:rPr>
+              <w:t xml:space="preserve">, </w:t>
+            </w:r>
+            <w:r>
+              <w:t>trivy_ci.yml,</w:t>
             </w:r>
           </w:p>
         </w:tc>
@@ -3258,7 +2957,6 @@
                 <w:szCs w:val="24"/>
                 <w14:ligatures w14:val="none"/>
               </w:rPr>
-              <w:lastRenderedPageBreak/>
               <w:t>14</w:t>
             </w:r>
           </w:p>
@@ -3281,14 +2979,23 @@
               </w:rPr>
             </w:pPr>
             <w:r>
-              <w:rPr>
-                <w:rFonts w:eastAsia="Times New Roman"/>
-                <w:color w:val="auto"/>
-                <w:kern w:val="0"/>
-                <w:szCs w:val="24"/>
-                <w14:ligatures w14:val="none"/>
-              </w:rPr>
-              <w:t xml:space="preserve">• Prometheus exporter for latency + drift alerts• Grafana dashboard draft• </w:t>
+              <w:t xml:space="preserve">• </w:t>
+            </w:r>
+            <w:r>
+              <w:rPr>
+                <w:rStyle w:val="Strong"/>
+              </w:rPr>
+              <w:t>Prometheus exporter for latency + cost/resource (node-exporter, cadvisor) + drift alerts</w:t>
+            </w:r>
+            <w:r>
+              <w:rPr>
+                <w:rFonts w:eastAsia="Times New Roman"/>
+                <w:color w:val="auto"/>
+                <w:kern w:val="0"/>
+                <w:szCs w:val="24"/>
+                <w14:ligatures w14:val="none"/>
+              </w:rPr>
+              <w:t xml:space="preserve">• Grafana dashboard draft• </w:t>
             </w:r>
             <w:r>
               <w:rPr>
@@ -3342,32 +3049,17 @@
               </w:rPr>
               <w:t xml:space="preserve">, </w:t>
             </w:r>
-            <w:proofErr w:type="spellStart"/>
-            <w:r>
-              <w:rPr>
-                <w:rFonts w:ascii="Courier New" w:eastAsia="Times New Roman" w:hAnsi="Courier New" w:cs="Courier New"/>
-                <w:color w:val="auto"/>
-                <w:kern w:val="0"/>
-                <w:sz w:val="20"/>
-                <w:szCs w:val="20"/>
-                <w14:ligatures w14:val="none"/>
-              </w:rPr>
-              <w:t>grafana_</w:t>
-            </w:r>
-            <w:proofErr w:type="gramStart"/>
-            <w:r>
-              <w:rPr>
-                <w:rFonts w:ascii="Courier New" w:eastAsia="Times New Roman" w:hAnsi="Courier New" w:cs="Courier New"/>
-                <w:color w:val="auto"/>
-                <w:kern w:val="0"/>
-                <w:sz w:val="20"/>
-                <w:szCs w:val="20"/>
-                <w14:ligatures w14:val="none"/>
-              </w:rPr>
-              <w:t>dashboard.json</w:t>
-            </w:r>
-            <w:proofErr w:type="spellEnd"/>
-            <w:proofErr w:type="gramEnd"/>
+            <w:r>
+              <w:rPr>
+                <w:rFonts w:ascii="Courier New" w:eastAsia="Times New Roman" w:hAnsi="Courier New" w:cs="Courier New"/>
+                <w:color w:val="auto"/>
+                <w:kern w:val="0"/>
+                <w:sz w:val="20"/>
+                <w:szCs w:val="20"/>
+                <w14:ligatures w14:val="none"/>
+              </w:rPr>
+              <w:t>grafana_dashboard.json</w:t>
+            </w:r>
             <w:r>
               <w:rPr>
                 <w:rFonts w:eastAsia="Times New Roman"/>
@@ -3436,25 +3128,6 @@
               <w:spacing w:after="0" w:line="240" w:lineRule="auto"/>
               <w:rPr>
                 <w:rFonts w:eastAsia="Times New Roman"/>
-                <w:color w:val="auto"/>
-                <w:kern w:val="0"/>
-                <w:szCs w:val="24"/>
-                <w14:ligatures w14:val="none"/>
-              </w:rPr>
-            </w:pPr>
-            <w:r>
-              <w:rPr>
-                <w:rFonts w:eastAsia="Times New Roman"/>
-                <w:color w:val="auto"/>
-                <w:kern w:val="0"/>
-                <w:szCs w:val="24"/>
-                <w14:ligatures w14:val="none"/>
-              </w:rPr>
-              <w:t xml:space="preserve">• Prefect flow: daily drift-check &amp; retrain trigger• Unit tests for flow; CI passes• </w:t>
-            </w:r>
-            <w:r>
-              <w:rPr>
-                <w:rFonts w:eastAsia="Times New Roman"/>
                 <w:i/>
                 <w:iCs/>
                 <w:color w:val="auto"/>
@@ -3462,7 +3135,49 @@
                 <w:szCs w:val="24"/>
                 <w14:ligatures w14:val="none"/>
               </w:rPr>
+            </w:pPr>
+            <w:r>
+              <w:rPr>
+                <w:rFonts w:eastAsia="Times New Roman"/>
+                <w:color w:val="auto"/>
+                <w:kern w:val="0"/>
+                <w:szCs w:val="24"/>
+                <w14:ligatures w14:val="none"/>
+              </w:rPr>
+              <w:t xml:space="preserve">• Prefect flow: daily drift-check &amp; retrain trigger• Unit tests for flow; CI passes• </w:t>
+            </w:r>
+            <w:r>
+              <w:rPr>
+                <w:rFonts w:eastAsia="Times New Roman"/>
+                <w:i/>
+                <w:iCs/>
+                <w:color w:val="auto"/>
+                <w:kern w:val="0"/>
+                <w:szCs w:val="24"/>
+                <w14:ligatures w14:val="none"/>
+              </w:rPr>
               <w:t>SICP 5.16-5.30</w:t>
+            </w:r>
+          </w:p>
+          <w:p>
+            <w:pPr>
+              <w:spacing w:after="0" w:line="240" w:lineRule="auto"/>
+              <w:rPr>
+                <w:rFonts w:eastAsia="Times New Roman"/>
+                <w:color w:val="auto"/>
+                <w:kern w:val="0"/>
+                <w:szCs w:val="24"/>
+                <w14:ligatures w14:val="none"/>
+              </w:rPr>
+            </w:pPr>
+            <w:r>
+              <w:t xml:space="preserve">• </w:t>
+            </w:r>
+            <w:r>
+              <w:rPr>
+                <w:rStyle w:val="Strong"/>
+              </w:rPr>
+              <w:t>GitHub Actions nightly “concept-drift smoke badge”</w:t>
             </w:r>
           </w:p>
         </w:tc>
@@ -3597,29 +3312,7 @@
                 <w:szCs w:val="24"/>
                 <w14:ligatures w14:val="none"/>
               </w:rPr>
-              <w:t xml:space="preserve">• Build evaluation folds (abrupt, gradual, </w:t>
-            </w:r>
-            <w:proofErr w:type="gramStart"/>
-            <w:r>
-              <w:rPr>
-                <w:rFonts w:eastAsia="Times New Roman"/>
-                <w:color w:val="auto"/>
-                <w:kern w:val="0"/>
-                <w:szCs w:val="24"/>
-                <w14:ligatures w14:val="none"/>
-              </w:rPr>
-              <w:t>recurring)•</w:t>
-            </w:r>
-            <w:proofErr w:type="gramEnd"/>
-            <w:r>
-              <w:rPr>
-                <w:rFonts w:eastAsia="Times New Roman"/>
-                <w:color w:val="auto"/>
-                <w:kern w:val="0"/>
-                <w:szCs w:val="24"/>
-                <w14:ligatures w14:val="none"/>
-              </w:rPr>
-              <w:t xml:space="preserve"> Run full online evaluation; capture ops metrics</w:t>
+              <w:t>• Build evaluation folds (abrupt, gradual, recurring)• Run full online evaluation; capture ops metrics</w:t>
             </w:r>
           </w:p>
         </w:tc>
@@ -3640,7 +3333,6 @@
                 <w14:ligatures w14:val="none"/>
               </w:rPr>
             </w:pPr>
-            <w:proofErr w:type="spellStart"/>
             <w:r>
               <w:rPr>
                 <w:rFonts w:ascii="Courier New" w:eastAsia="Times New Roman" w:hAnsi="Courier New" w:cs="Courier New"/>
@@ -3652,7 +3344,6 @@
               </w:rPr>
               <w:t>eval_fold_specs.yml</w:t>
             </w:r>
-            <w:proofErr w:type="spellEnd"/>
             <w:r>
               <w:rPr>
                 <w:rFonts w:eastAsia="Times New Roman"/>
@@ -3756,29 +3447,7 @@
                 <w:szCs w:val="24"/>
                 <w14:ligatures w14:val="none"/>
               </w:rPr>
-              <w:t xml:space="preserve">• </w:t>
-            </w:r>
-            <w:proofErr w:type="spellStart"/>
-            <w:r>
-              <w:rPr>
-                <w:rFonts w:eastAsia="Times New Roman"/>
-                <w:color w:val="auto"/>
-                <w:kern w:val="0"/>
-                <w:szCs w:val="24"/>
-                <w14:ligatures w14:val="none"/>
-              </w:rPr>
-              <w:t>Optimise</w:t>
-            </w:r>
-            <w:proofErr w:type="spellEnd"/>
-            <w:r>
-              <w:rPr>
-                <w:rFonts w:eastAsia="Times New Roman"/>
-                <w:color w:val="auto"/>
-                <w:kern w:val="0"/>
-                <w:szCs w:val="24"/>
-                <w14:ligatures w14:val="none"/>
-              </w:rPr>
-              <w:t xml:space="preserve"> inference latency; add Redis cache• Update Grafana “p99 latency” panel</w:t>
+              <w:t>• Optimise inference latency; add Redis cache• Update Grafana “p99 latency” panel</w:t>
             </w:r>
           </w:p>
         </w:tc>
@@ -3867,25 +3536,6 @@
               <w:spacing w:after="0" w:line="240" w:lineRule="auto"/>
               <w:rPr>
                 <w:rFonts w:eastAsia="Times New Roman"/>
-                <w:color w:val="auto"/>
-                <w:kern w:val="0"/>
-                <w:szCs w:val="24"/>
-                <w14:ligatures w14:val="none"/>
-              </w:rPr>
-            </w:pPr>
-            <w:r>
-              <w:rPr>
-                <w:rFonts w:eastAsia="Times New Roman"/>
-                <w:color w:val="auto"/>
-                <w:kern w:val="0"/>
-                <w:szCs w:val="24"/>
-                <w14:ligatures w14:val="none"/>
-              </w:rPr>
-              <w:t xml:space="preserve">• Implement GNN baseline; train &amp; save weights• </w:t>
-            </w:r>
-            <w:r>
-              <w:rPr>
-                <w:rFonts w:eastAsia="Times New Roman"/>
                 <w:i/>
                 <w:iCs/>
                 <w:color w:val="auto"/>
@@ -3893,9 +3543,51 @@
                 <w:szCs w:val="24"/>
                 <w14:ligatures w14:val="none"/>
               </w:rPr>
+            </w:pPr>
+            <w:r>
+              <w:rPr>
+                <w:rFonts w:eastAsia="Times New Roman"/>
+                <w:color w:val="auto"/>
+                <w:kern w:val="0"/>
+                <w:szCs w:val="24"/>
+                <w14:ligatures w14:val="none"/>
+              </w:rPr>
+              <w:t xml:space="preserve">• Implement GNN baseline; train &amp; save weights• </w:t>
+            </w:r>
+            <w:r>
+              <w:rPr>
+                <w:rFonts w:eastAsia="Times New Roman"/>
+                <w:i/>
+                <w:iCs/>
+                <w:color w:val="auto"/>
+                <w:kern w:val="0"/>
+                <w:szCs w:val="24"/>
+                <w14:ligatures w14:val="none"/>
+              </w:rPr>
               <w:t>SICP 5.31-5.45</w:t>
             </w:r>
           </w:p>
+          <w:p>
+            <w:pPr>
+              <w:spacing w:after="0" w:line="240" w:lineRule="auto"/>
+              <w:rPr>
+                <w:rFonts w:eastAsia="Times New Roman"/>
+                <w:color w:val="auto"/>
+                <w:kern w:val="0"/>
+                <w:szCs w:val="24"/>
+                <w14:ligatures w14:val="none"/>
+              </w:rPr>
+            </w:pPr>
+            <w:r>
+              <w:t xml:space="preserve">• </w:t>
+            </w:r>
+            <w:r>
+              <w:rPr>
+                <w:rStyle w:val="Strong"/>
+              </w:rPr>
+              <w:t>Mini-presentation #3</w:t>
+            </w:r>
+          </w:p>
         </w:tc>
         <w:tc>
           <w:tcPr>
@@ -3907,10 +3599,11 @@
             <w:pPr>
               <w:spacing w:after="0" w:line="240" w:lineRule="auto"/>
               <w:rPr>
-                <w:rFonts w:eastAsia="Times New Roman"/>
-                <w:color w:val="auto"/>
-                <w:kern w:val="0"/>
-                <w:szCs w:val="24"/>
+                <w:rFonts w:ascii="Courier New" w:eastAsia="Times New Roman" w:hAnsi="Courier New" w:cs="Courier New"/>
+                <w:color w:val="auto"/>
+                <w:kern w:val="0"/>
+                <w:sz w:val="20"/>
+                <w:szCs w:val="20"/>
                 <w14:ligatures w14:val="none"/>
               </w:rPr>
             </w:pPr>
@@ -3935,32 +3628,17 @@
               </w:rPr>
               <w:t xml:space="preserve">, </w:t>
             </w:r>
-            <w:proofErr w:type="spellStart"/>
-            <w:r>
-              <w:rPr>
-                <w:rFonts w:ascii="Courier New" w:eastAsia="Times New Roman" w:hAnsi="Courier New" w:cs="Courier New"/>
-                <w:color w:val="auto"/>
-                <w:kern w:val="0"/>
-                <w:sz w:val="20"/>
-                <w:szCs w:val="20"/>
-                <w14:ligatures w14:val="none"/>
-              </w:rPr>
-              <w:t>gnn_vs_</w:t>
-            </w:r>
-            <w:proofErr w:type="gramStart"/>
-            <w:r>
-              <w:rPr>
-                <w:rFonts w:ascii="Courier New" w:eastAsia="Times New Roman" w:hAnsi="Courier New" w:cs="Courier New"/>
-                <w:color w:val="auto"/>
-                <w:kern w:val="0"/>
-                <w:sz w:val="20"/>
-                <w:szCs w:val="20"/>
-                <w14:ligatures w14:val="none"/>
-              </w:rPr>
-              <w:t>online.ipynb</w:t>
-            </w:r>
-            <w:proofErr w:type="spellEnd"/>
-            <w:proofErr w:type="gramEnd"/>
+            <w:r>
+              <w:rPr>
+                <w:rFonts w:ascii="Courier New" w:eastAsia="Times New Roman" w:hAnsi="Courier New" w:cs="Courier New"/>
+                <w:color w:val="auto"/>
+                <w:kern w:val="0"/>
+                <w:sz w:val="20"/>
+                <w:szCs w:val="20"/>
+                <w14:ligatures w14:val="none"/>
+              </w:rPr>
+              <w:t>gnn_vs_online.ipynb</w:t>
+            </w:r>
             <w:r>
               <w:rPr>
                 <w:rFonts w:eastAsia="Times New Roman"/>
@@ -3981,6 +3659,21 @@
                 <w14:ligatures w14:val="none"/>
               </w:rPr>
               <w:t>sicp/ch5_partD.py</w:t>
+            </w:r>
+          </w:p>
+          <w:p>
+            <w:pPr>
+              <w:spacing w:after="0" w:line="240" w:lineRule="auto"/>
+              <w:rPr>
+                <w:rFonts w:eastAsia="Times New Roman"/>
+                <w:color w:val="auto"/>
+                <w:kern w:val="0"/>
+                <w:szCs w:val="24"/>
+                <w14:ligatures w14:val="none"/>
+              </w:rPr>
+            </w:pPr>
+            <w:r>
+              <w:t>slides_week18.pdf,</w:t>
             </w:r>
           </w:p>
         </w:tc>
@@ -4043,29 +3736,7 @@
                 <w:szCs w:val="24"/>
                 <w14:ligatures w14:val="none"/>
               </w:rPr>
-              <w:t xml:space="preserve">• Router for A/B testing </w:t>
-            </w:r>
-            <w:proofErr w:type="spellStart"/>
-            <w:r>
-              <w:rPr>
-                <w:rFonts w:eastAsia="Times New Roman"/>
-                <w:color w:val="auto"/>
-                <w:kern w:val="0"/>
-                <w:szCs w:val="24"/>
-                <w14:ligatures w14:val="none"/>
-              </w:rPr>
-              <w:t>onlineHT</w:t>
-            </w:r>
-            <w:proofErr w:type="spellEnd"/>
-            <w:r>
-              <w:rPr>
-                <w:rFonts w:eastAsia="Times New Roman"/>
-                <w:color w:val="auto"/>
-                <w:kern w:val="0"/>
-                <w:szCs w:val="24"/>
-                <w14:ligatures w14:val="none"/>
-              </w:rPr>
-              <w:t xml:space="preserve"> vs GNN; 2-day experiment• </w:t>
+              <w:t xml:space="preserve">• Router for A/B testing onlineHT vs GNN; 2-day experiment• </w:t>
             </w:r>
             <w:r>
               <w:rPr>
@@ -4087,29 +3758,18 @@
                 <w:szCs w:val="24"/>
                 <w14:ligatures w14:val="none"/>
               </w:rPr>
-              <w:t xml:space="preserve"> “SICP ↔ </w:t>
-            </w:r>
-            <w:proofErr w:type="spellStart"/>
-            <w:r>
-              <w:rPr>
-                <w:rFonts w:eastAsia="Times New Roman"/>
-                <w:color w:val="auto"/>
-                <w:kern w:val="0"/>
-                <w:szCs w:val="24"/>
-                <w14:ligatures w14:val="none"/>
-              </w:rPr>
-              <w:t>MLOps</w:t>
-            </w:r>
-            <w:proofErr w:type="spellEnd"/>
-            <w:r>
-              <w:rPr>
-                <w:rFonts w:eastAsia="Times New Roman"/>
-                <w:color w:val="auto"/>
-                <w:kern w:val="0"/>
-                <w:szCs w:val="24"/>
-                <w14:ligatures w14:val="none"/>
-              </w:rPr>
-              <w:t>”</w:t>
+              <w:t xml:space="preserve"> “SICP </w:t>
+            </w:r>
+            <w:r>
+              <w:rPr>
+                <w:rFonts w:eastAsia="Times New Roman"/>
+                <w:color w:val="auto"/>
+                <w:kern w:val="0"/>
+                <w:szCs w:val="24"/>
+                <w14:ligatures w14:val="none"/>
+              </w:rPr>
+              <w:lastRenderedPageBreak/>
+              <w:t>↔ MLOps”</w:t>
             </w:r>
           </w:p>
         </w:tc>
@@ -4139,6 +3799,7 @@
                 <w:szCs w:val="20"/>
                 <w14:ligatures w14:val="none"/>
               </w:rPr>
+              <w:lastRenderedPageBreak/>
               <w:t>router_ab.py</w:t>
             </w:r>
             <w:r>
@@ -4170,29 +3831,18 @@
                 <w:szCs w:val="24"/>
                 <w14:ligatures w14:val="none"/>
               </w:rPr>
-              <w:t xml:space="preserve">, </w:t>
-            </w:r>
-            <w:proofErr w:type="gramStart"/>
-            <w:r>
-              <w:rPr>
-                <w:rFonts w:eastAsia="Times New Roman"/>
-                <w:color w:val="auto"/>
-                <w:kern w:val="0"/>
-                <w:szCs w:val="24"/>
-                <w14:ligatures w14:val="none"/>
-              </w:rPr>
-              <w:t>Medium</w:t>
-            </w:r>
-            <w:proofErr w:type="gramEnd"/>
-            <w:r>
-              <w:rPr>
-                <w:rFonts w:eastAsia="Times New Roman"/>
-                <w:color w:val="auto"/>
-                <w:kern w:val="0"/>
-                <w:szCs w:val="24"/>
-                <w14:ligatures w14:val="none"/>
-              </w:rPr>
-              <w:t xml:space="preserve"> essay link</w:t>
+              <w:t xml:space="preserve">, Medium </w:t>
+            </w:r>
+            <w:r>
+              <w:rPr>
+                <w:rFonts w:eastAsia="Times New Roman"/>
+                <w:color w:val="auto"/>
+                <w:kern w:val="0"/>
+                <w:szCs w:val="24"/>
+                <w14:ligatures w14:val="none"/>
+              </w:rPr>
+              <w:lastRenderedPageBreak/>
+              <w:t>essay link</w:t>
             </w:r>
           </w:p>
         </w:tc>
@@ -4226,6 +3876,7 @@
                 <w:szCs w:val="24"/>
                 <w14:ligatures w14:val="none"/>
               </w:rPr>
+              <w:lastRenderedPageBreak/>
               <w:t>20</w:t>
             </w:r>
           </w:p>
@@ -4255,29 +3906,7 @@
                 <w:szCs w:val="24"/>
                 <w14:ligatures w14:val="none"/>
               </w:rPr>
-              <w:t xml:space="preserve">• </w:t>
-            </w:r>
-            <w:proofErr w:type="spellStart"/>
-            <w:r>
-              <w:rPr>
-                <w:rFonts w:eastAsia="Times New Roman"/>
-                <w:color w:val="auto"/>
-                <w:kern w:val="0"/>
-                <w:szCs w:val="24"/>
-                <w14:ligatures w14:val="none"/>
-              </w:rPr>
-              <w:t>Analyse</w:t>
-            </w:r>
-            <w:proofErr w:type="spellEnd"/>
-            <w:r>
-              <w:rPr>
-                <w:rFonts w:eastAsia="Times New Roman"/>
-                <w:color w:val="auto"/>
-                <w:kern w:val="0"/>
-                <w:szCs w:val="24"/>
-                <w14:ligatures w14:val="none"/>
-              </w:rPr>
-              <w:t xml:space="preserve"> A/B results; update Grafana• Medium post #2 “Deploying a Drift-Aware IDS”</w:t>
+              <w:t>• Analyse A/B results; update Grafana• Medium post #2 “Deploying a Drift-Aware IDS”</w:t>
             </w:r>
           </w:p>
         </w:tc>
@@ -4369,31 +3998,8 @@
                 <w:szCs w:val="24"/>
                 <w14:ligatures w14:val="none"/>
               </w:rPr>
-              <w:t xml:space="preserve">• Package dataset + code; push to </w:t>
-            </w:r>
-            <w:proofErr w:type="spellStart"/>
-            <w:r>
-              <w:rPr>
-                <w:rFonts w:eastAsia="Times New Roman"/>
-                <w:color w:val="auto"/>
-                <w:kern w:val="0"/>
-                <w:szCs w:val="24"/>
-                <w14:ligatures w14:val="none"/>
-              </w:rPr>
-              <w:t>Zenodo</w:t>
-            </w:r>
-            <w:proofErr w:type="spellEnd"/>
-            <w:r>
-              <w:rPr>
-                <w:rFonts w:eastAsia="Times New Roman"/>
-                <w:color w:val="auto"/>
-                <w:kern w:val="0"/>
-                <w:szCs w:val="24"/>
-                <w14:ligatures w14:val="none"/>
-              </w:rPr>
-              <w:t xml:space="preserve">• Create </w:t>
-            </w:r>
-            <w:proofErr w:type="spellStart"/>
+              <w:t xml:space="preserve">• Package dataset + code; push to Zenodo• Create </w:t>
+            </w:r>
             <w:r>
               <w:rPr>
                 <w:rFonts w:ascii="Courier New" w:eastAsia="Times New Roman" w:hAnsi="Courier New" w:cs="Courier New"/>
@@ -4405,7 +4011,6 @@
               </w:rPr>
               <w:t>CITATION.cff</w:t>
             </w:r>
-            <w:proofErr w:type="spellEnd"/>
             <w:r>
               <w:rPr>
                 <w:rFonts w:eastAsia="Times New Roman"/>
@@ -4435,27 +4040,15 @@
                 <w14:ligatures w14:val="none"/>
               </w:rPr>
             </w:pPr>
-            <w:proofErr w:type="spellStart"/>
-            <w:r>
-              <w:rPr>
-                <w:rFonts w:eastAsia="Times New Roman"/>
-                <w:color w:val="auto"/>
-                <w:kern w:val="0"/>
-                <w:szCs w:val="24"/>
-                <w14:ligatures w14:val="none"/>
-              </w:rPr>
-              <w:t>Zenodo</w:t>
-            </w:r>
-            <w:proofErr w:type="spellEnd"/>
-            <w:r>
-              <w:rPr>
-                <w:rFonts w:eastAsia="Times New Roman"/>
-                <w:color w:val="auto"/>
-                <w:kern w:val="0"/>
-                <w:szCs w:val="24"/>
-                <w14:ligatures w14:val="none"/>
-              </w:rPr>
-              <w:t xml:space="preserve"> DOI badge, ethics approval PDF</w:t>
+            <w:r>
+              <w:rPr>
+                <w:rFonts w:eastAsia="Times New Roman"/>
+                <w:color w:val="auto"/>
+                <w:kern w:val="0"/>
+                <w:szCs w:val="24"/>
+                <w14:ligatures w14:val="none"/>
+              </w:rPr>
+              <w:t>Zenodo DOI badge, ethics approval PDF</w:t>
             </w:r>
           </w:p>
         </w:tc>
@@ -4642,7 +4235,6 @@
                 <w14:ligatures w14:val="none"/>
               </w:rPr>
             </w:pPr>
-            <w:proofErr w:type="spellStart"/>
             <w:r>
               <w:rPr>
                 <w:rFonts w:ascii="Courier New" w:eastAsia="Times New Roman" w:hAnsi="Courier New" w:cs="Courier New"/>
@@ -4654,7 +4246,6 @@
               </w:rPr>
               <w:t>results_table.tex</w:t>
             </w:r>
-            <w:proofErr w:type="spellEnd"/>
             <w:r>
               <w:rPr>
                 <w:rFonts w:eastAsia="Times New Roman"/>
@@ -4729,6 +4320,28 @@
               <w:t>• Internal review; submit to co-authors• Start thesis chapter outlines</w:t>
             </w:r>
           </w:p>
+          <w:p>
+            <w:pPr>
+              <w:spacing w:after="0" w:line="240" w:lineRule="auto"/>
+              <w:rPr>
+                <w:rFonts w:eastAsia="Times New Roman"/>
+                <w:color w:val="auto"/>
+                <w:kern w:val="0"/>
+                <w:szCs w:val="24"/>
+                <w14:ligatures w14:val="none"/>
+              </w:rPr>
+            </w:pPr>
+            <w:r>
+              <w:rPr>
+                <w:rFonts w:eastAsia="Times New Roman"/>
+                <w:color w:val="auto"/>
+                <w:kern w:val="0"/>
+                <w:szCs w:val="24"/>
+                <w14:ligatures w14:val="none"/>
+              </w:rPr>
+              <w:t>Mini presentation</w:t>
+            </w:r>
+          </w:p>
         </w:tc>
         <w:tc>
           <w:tcPr>
@@ -5348,6 +4961,28 @@
               <w:t>• Compile full draft; supervisor feedback</w:t>
             </w:r>
           </w:p>
+          <w:p>
+            <w:pPr>
+              <w:spacing w:after="0" w:line="240" w:lineRule="auto"/>
+              <w:rPr>
+                <w:rFonts w:eastAsia="Times New Roman"/>
+                <w:color w:val="auto"/>
+                <w:kern w:val="0"/>
+                <w:szCs w:val="24"/>
+                <w14:ligatures w14:val="none"/>
+              </w:rPr>
+            </w:pPr>
+            <w:r>
+              <w:rPr>
+                <w:rFonts w:eastAsia="Times New Roman"/>
+                <w:color w:val="auto"/>
+                <w:kern w:val="0"/>
+                <w:szCs w:val="24"/>
+                <w14:ligatures w14:val="none"/>
+              </w:rPr>
+              <w:t>Mini presentation</w:t>
+            </w:r>
+          </w:p>
         </w:tc>
         <w:tc>
           <w:tcPr>
@@ -5448,29 +5083,7 @@
                 <w:szCs w:val="24"/>
                 <w14:ligatures w14:val="none"/>
               </w:rPr>
-              <w:t xml:space="preserve">• Revise thesis; generate </w:t>
-            </w:r>
-            <w:proofErr w:type="spellStart"/>
-            <w:r>
-              <w:rPr>
-                <w:rFonts w:eastAsia="Times New Roman"/>
-                <w:color w:val="auto"/>
-                <w:kern w:val="0"/>
-                <w:szCs w:val="24"/>
-                <w14:ligatures w14:val="none"/>
-              </w:rPr>
-              <w:t>defence</w:t>
-            </w:r>
-            <w:proofErr w:type="spellEnd"/>
-            <w:r>
-              <w:rPr>
-                <w:rFonts w:eastAsia="Times New Roman"/>
-                <w:color w:val="auto"/>
-                <w:kern w:val="0"/>
-                <w:szCs w:val="24"/>
-                <w14:ligatures w14:val="none"/>
-              </w:rPr>
-              <w:t xml:space="preserve"> slides</w:t>
+              <w:t>• Revise thesis; generate defence slides</w:t>
             </w:r>
           </w:p>
         </w:tc>
@@ -5739,7 +5352,6 @@
                 <w:szCs w:val="24"/>
                 <w14:ligatures w14:val="none"/>
               </w:rPr>
-              <w:lastRenderedPageBreak/>
               <w:t>34</w:t>
             </w:r>
           </w:p>
@@ -5769,29 +5381,7 @@
                 <w:szCs w:val="24"/>
                 <w14:ligatures w14:val="none"/>
               </w:rPr>
-              <w:t xml:space="preserve">• Clean repo; add </w:t>
-            </w:r>
-            <w:proofErr w:type="spellStart"/>
-            <w:r>
-              <w:rPr>
-                <w:rFonts w:eastAsia="Times New Roman"/>
-                <w:color w:val="auto"/>
-                <w:kern w:val="0"/>
-                <w:szCs w:val="24"/>
-                <w14:ligatures w14:val="none"/>
-              </w:rPr>
-              <w:t>Zenodo</w:t>
-            </w:r>
-            <w:proofErr w:type="spellEnd"/>
-            <w:r>
-              <w:rPr>
-                <w:rFonts w:eastAsia="Times New Roman"/>
-                <w:color w:val="auto"/>
-                <w:kern w:val="0"/>
-                <w:szCs w:val="24"/>
-                <w14:ligatures w14:val="none"/>
-              </w:rPr>
-              <w:t xml:space="preserve"> &amp; CI badges; Medium post #3 “Lessons Learned”</w:t>
+              <w:t>• Clean repo; add Zenodo &amp; CI badges; Medium post #3 “Lessons Learned”</w:t>
             </w:r>
           </w:p>
         </w:tc>
@@ -6181,29 +5771,7 @@
                 <w:szCs w:val="24"/>
                 <w14:ligatures w14:val="none"/>
               </w:rPr>
-              <w:t xml:space="preserve">• Thesis </w:t>
-            </w:r>
-            <w:proofErr w:type="spellStart"/>
-            <w:r>
-              <w:rPr>
-                <w:rFonts w:eastAsia="Times New Roman"/>
-                <w:color w:val="auto"/>
-                <w:kern w:val="0"/>
-                <w:szCs w:val="24"/>
-                <w14:ligatures w14:val="none"/>
-              </w:rPr>
-              <w:t>defence</w:t>
-            </w:r>
-            <w:proofErr w:type="spellEnd"/>
-            <w:r>
-              <w:rPr>
-                <w:rFonts w:eastAsia="Times New Roman"/>
-                <w:color w:val="auto"/>
-                <w:kern w:val="0"/>
-                <w:szCs w:val="24"/>
-                <w14:ligatures w14:val="none"/>
-              </w:rPr>
-              <w:t xml:space="preserve"> &amp; final university submission</w:t>
+              <w:t>• Thesis defence &amp; final university submission</w:t>
             </w:r>
           </w:p>
         </w:tc>
@@ -6419,6 +5987,7 @@
           <w:szCs w:val="24"/>
           <w14:ligatures w14:val="none"/>
         </w:rPr>
+        <w:lastRenderedPageBreak/>
         <w:t>Weekly ritual</w:t>
       </w:r>
       <w:r>
@@ -6567,7 +6136,6 @@
           <w14:ligatures w14:val="none"/>
         </w:rPr>
       </w:pPr>
-      <w:proofErr w:type="spellStart"/>
       <w:r>
         <w:rPr>
           <w:rFonts w:eastAsia="Times New Roman"/>
@@ -6576,18 +6144,7 @@
           <w:szCs w:val="24"/>
           <w14:ligatures w14:val="none"/>
         </w:rPr>
-        <w:t>a drift</w:t>
-      </w:r>
-      <w:proofErr w:type="spellEnd"/>
-      <w:r>
-        <w:rPr>
-          <w:rFonts w:eastAsia="Times New Roman"/>
-          <w:color w:val="auto"/>
-          <w:kern w:val="0"/>
-          <w:szCs w:val="24"/>
-          <w14:ligatures w14:val="none"/>
-        </w:rPr>
-        <w:t>-aware IDS running in the cloud, fully monitored and auto-retraining,</w:t>
+        <w:t>a drift-aware IDS running in the cloud, fully monitored and auto-retraining,</w:t>
       </w:r>
     </w:p>
     <w:p>

</xml_diff>